<commit_message>
rebuilding site Wed, Jul 15, 2020  4:31:58 AM
</commit_message>
<xml_diff>
--- a/OscarGomez_Resume.docx
+++ b/OscarGomez_Resume.docx
@@ -136,8 +136,8 @@
         <w:spacing w:after="120" w:line="240" w:lineRule="auto"/>
         <w:rPr>
           <w:rFonts w:ascii="Palatino Linotype" w:hAnsi="Palatino Linotype" w:cs="Kalinga"/>
-          <w:sz w:val="8"/>
-          <w:szCs w:val="8"/>
+          <w:sz w:val="2"/>
+          <w:szCs w:val="2"/>
           <w:lang w:val="en-US"/>
         </w:rPr>
       </w:pPr>
@@ -403,7 +403,7 @@
           <w:sz w:val="20"/>
           <w:lang w:val="en-US"/>
         </w:rPr>
-        <w:t>Mathematics, B.S.</w:t>
+        <w:t>Mathematics,</w:t>
       </w:r>
       <w:r>
         <w:rPr>
@@ -430,7 +430,56 @@
           <w:sz w:val="20"/>
           <w:lang w:val="en-US"/>
         </w:rPr>
+        <w:t xml:space="preserve"> </w:t>
+      </w:r>
+      <w:r>
+        <w:rPr>
+          <w:rFonts w:ascii="Palatino Linotype" w:hAnsi="Palatino Linotype" w:cs="Kalinga"/>
+          <w:bCs/>
+          <w:sz w:val="20"/>
+          <w:lang w:val="en-US"/>
+        </w:rPr>
+        <w:t>(</w:t>
+      </w:r>
+      <w:r>
+        <w:rPr>
+          <w:rFonts w:ascii="Palatino Linotype" w:hAnsi="Palatino Linotype" w:cs="Kalinga"/>
+          <w:bCs/>
+          <w:i/>
+          <w:iCs/>
+          <w:sz w:val="20"/>
+          <w:lang w:val="en-US"/>
+        </w:rPr>
+        <w:t>Cum Laude</w:t>
+      </w:r>
+      <w:r>
+        <w:rPr>
+          <w:rFonts w:ascii="Palatino Linotype" w:hAnsi="Palatino Linotype" w:cs="Kalinga"/>
+          <w:bCs/>
+          <w:i/>
+          <w:iCs/>
+          <w:sz w:val="20"/>
+          <w:lang w:val="en-US"/>
+        </w:rPr>
+        <w:t>)</w:t>
+      </w:r>
+      <w:r>
+        <w:rPr>
+          <w:rFonts w:ascii="Palatino Linotype" w:hAnsi="Palatino Linotype" w:cs="Kalinga"/>
+          <w:b/>
+          <w:sz w:val="20"/>
+          <w:lang w:val="en-US"/>
+        </w:rPr>
         <w:tab/>
+      </w:r>
+      <w:r>
+        <w:rPr>
+          <w:rFonts w:ascii="Palatino Linotype" w:hAnsi="Palatino Linotype" w:cs="Kalinga"/>
+          <w:b/>
+          <w:sz w:val="20"/>
+          <w:lang w:val="en-US"/>
+        </w:rPr>
+        <w:t xml:space="preserve">  </w:t>
       </w:r>
       <w:r>
         <w:rPr>
@@ -600,8 +649,8 @@
           <w:rFonts w:ascii="Palatino Linotype" w:hAnsi="Palatino Linotype" w:cs="Kalinga"/>
           <w:bCs/>
           <w:iCs/>
-          <w:sz w:val="6"/>
-          <w:szCs w:val="6"/>
+          <w:sz w:val="2"/>
+          <w:szCs w:val="2"/>
           <w:lang w:val="en-US"/>
         </w:rPr>
       </w:pPr>
@@ -943,7 +992,7 @@
           <w:sz w:val="20"/>
           <w:lang w:val="en-US"/>
         </w:rPr>
-        <w:t>Programming</w:t>
+        <w:t>Languages</w:t>
       </w:r>
       <w:r>
         <w:rPr>
@@ -967,7 +1016,39 @@
           <w:sz w:val="20"/>
           <w:lang w:val="en-US"/>
         </w:rPr>
-        <w:t>C, C++, JavaScript, HTML, CSS, Git</w:t>
+        <w:t>JavaScript</w:t>
+      </w:r>
+      <w:r>
+        <w:rPr>
+          <w:rFonts w:ascii="Palatino Linotype" w:hAnsi="Palatino Linotype" w:cs="Kalinga"/>
+          <w:sz w:val="20"/>
+          <w:lang w:val="en-US"/>
+        </w:rPr>
+        <w:t xml:space="preserve">, </w:t>
+      </w:r>
+      <w:r>
+        <w:rPr>
+          <w:rFonts w:ascii="Palatino Linotype" w:hAnsi="Palatino Linotype" w:cs="Kalinga"/>
+          <w:sz w:val="20"/>
+          <w:lang w:val="en-US"/>
+        </w:rPr>
+        <w:t xml:space="preserve">C, C++, </w:t>
+      </w:r>
+      <w:r>
+        <w:rPr>
+          <w:rFonts w:ascii="Palatino Linotype" w:hAnsi="Palatino Linotype" w:cs="Kalinga"/>
+          <w:sz w:val="20"/>
+          <w:lang w:val="en-US"/>
+        </w:rPr>
+        <w:t xml:space="preserve">Java, Mathematica, </w:t>
+      </w:r>
+      <w:r>
+        <w:rPr>
+          <w:rFonts w:ascii="Palatino Linotype" w:hAnsi="Palatino Linotype" w:cs="Kalinga"/>
+          <w:sz w:val="20"/>
+          <w:lang w:val="en-US"/>
+        </w:rPr>
+        <w:t>SQL</w:t>
       </w:r>
     </w:p>
     <w:p>
@@ -989,41 +1070,49 @@
           <w:sz w:val="20"/>
           <w:lang w:val="en-US"/>
         </w:rPr>
-        <w:t xml:space="preserve">Data Science / Visualization: </w:t>
-      </w:r>
-      <w:r>
-        <w:rPr>
-          <w:rFonts w:ascii="Palatino Linotype" w:hAnsi="Palatino Linotype" w:cs="Kalinga"/>
-          <w:sz w:val="20"/>
-          <w:lang w:val="en-US"/>
-        </w:rPr>
-        <w:t xml:space="preserve"> scikit-learn, </w:t>
-      </w:r>
-      <w:proofErr w:type="spellStart"/>
-      <w:r>
-        <w:rPr>
-          <w:rFonts w:ascii="Palatino Linotype" w:hAnsi="Palatino Linotype" w:cs="Kalinga"/>
-          <w:sz w:val="20"/>
-          <w:lang w:val="en-US"/>
-        </w:rPr>
-        <w:t>Keras</w:t>
-      </w:r>
-      <w:proofErr w:type="spellEnd"/>
-      <w:r>
-        <w:rPr>
-          <w:rFonts w:ascii="Palatino Linotype" w:hAnsi="Palatino Linotype" w:cs="Kalinga"/>
-          <w:sz w:val="20"/>
-          <w:lang w:val="en-US"/>
-        </w:rPr>
-        <w:t xml:space="preserve">, </w:t>
-      </w:r>
-      <w:r>
-        <w:rPr>
-          <w:rFonts w:ascii="Palatino Linotype" w:hAnsi="Palatino Linotype" w:cs="Kalinga"/>
-          <w:sz w:val="20"/>
-          <w:lang w:val="en-US"/>
-        </w:rPr>
-        <w:t>SQL</w:t>
+        <w:t>Libraries and Tools</w:t>
+      </w:r>
+      <w:r>
+        <w:rPr>
+          <w:rFonts w:ascii="Palatino Linotype" w:hAnsi="Palatino Linotype" w:cs="Kalinga"/>
+          <w:b/>
+          <w:bCs/>
+          <w:sz w:val="20"/>
+          <w:lang w:val="en-US"/>
+        </w:rPr>
+        <w:t xml:space="preserve">: </w:t>
+      </w:r>
+      <w:r>
+        <w:rPr>
+          <w:rFonts w:ascii="Palatino Linotype" w:hAnsi="Palatino Linotype" w:cs="Kalinga"/>
+          <w:sz w:val="20"/>
+          <w:lang w:val="en-US"/>
+        </w:rPr>
+        <w:t xml:space="preserve"> </w:t>
+      </w:r>
+      <w:r>
+        <w:rPr>
+          <w:rFonts w:ascii="Palatino Linotype" w:hAnsi="Palatino Linotype" w:cs="Kalinga"/>
+          <w:sz w:val="20"/>
+          <w:lang w:val="en-US"/>
+        </w:rPr>
+        <w:t xml:space="preserve">SciPy, </w:t>
+      </w:r>
+      <w:r>
+        <w:rPr>
+          <w:rFonts w:ascii="Palatino Linotype" w:hAnsi="Palatino Linotype" w:cs="Kalinga"/>
+          <w:sz w:val="20"/>
+          <w:lang w:val="en-US"/>
+        </w:rPr>
+        <w:t>Numpy, Pandas, Sk</w:t>
+      </w:r>
+      <w:r>
+        <w:rPr>
+          <w:rFonts w:ascii="Palatino Linotype" w:hAnsi="Palatino Linotype" w:cs="Kalinga"/>
+          <w:sz w:val="20"/>
+          <w:lang w:val="en-US"/>
+        </w:rPr>
+        <w:t>learn, Keras</w:t>
       </w:r>
       <w:r>
         <w:rPr>
@@ -1055,25 +1144,23 @@
           <w:sz w:val="20"/>
           <w:lang w:val="en-US"/>
         </w:rPr>
-        <w:t xml:space="preserve">D3.js, Bokeh, </w:t>
-      </w:r>
-      <w:proofErr w:type="spellStart"/>
-      <w:r>
-        <w:rPr>
-          <w:rFonts w:ascii="Palatino Linotype" w:hAnsi="Palatino Linotype" w:cs="Kalinga"/>
-          <w:sz w:val="20"/>
-          <w:lang w:val="en-US"/>
-        </w:rPr>
-        <w:t>Plotly</w:t>
-      </w:r>
-      <w:proofErr w:type="spellEnd"/>
-      <w:r>
-        <w:rPr>
-          <w:rFonts w:ascii="Palatino Linotype" w:hAnsi="Palatino Linotype" w:cs="Kalinga"/>
-          <w:sz w:val="20"/>
-          <w:lang w:val="en-US"/>
-        </w:rPr>
-        <w:t xml:space="preserve">, Tableau, </w:t>
+        <w:t xml:space="preserve">D3, Bokeh, Plotly, Tableau, </w:t>
+      </w:r>
+      <w:r>
+        <w:rPr>
+          <w:rFonts w:ascii="Palatino Linotype" w:hAnsi="Palatino Linotype" w:cs="Kalinga"/>
+          <w:sz w:val="20"/>
+          <w:lang w:val="en-US"/>
+        </w:rPr>
+        <w:t xml:space="preserve">Flask, </w:t>
+      </w:r>
+      <w:r>
+        <w:rPr>
+          <w:rFonts w:ascii="Palatino Linotype" w:hAnsi="Palatino Linotype" w:cs="Kalinga"/>
+          <w:sz w:val="20"/>
+          <w:lang w:val="en-US"/>
+        </w:rPr>
+        <w:t xml:space="preserve">Shiny, </w:t>
       </w:r>
       <w:r>
         <w:rPr>
@@ -1083,51 +1170,21 @@
         </w:rPr>
         <w:t>LaTeX</w:t>
       </w:r>
-    </w:p>
-    <w:p>
-      <w:pPr>
-        <w:spacing w:before="120" w:after="0" w:line="240" w:lineRule="auto"/>
-        <w:contextualSpacing/>
-        <w:jc w:val="both"/>
-        <w:rPr>
-          <w:rFonts w:ascii="Palatino Linotype" w:hAnsi="Palatino Linotype" w:cs="Kalinga"/>
-          <w:sz w:val="20"/>
-          <w:lang w:val="en-US"/>
-        </w:rPr>
-      </w:pPr>
-      <w:r>
-        <w:rPr>
-          <w:rFonts w:ascii="Palatino Linotype" w:hAnsi="Palatino Linotype" w:cs="Kalinga"/>
-          <w:b/>
-          <w:bCs/>
-          <w:sz w:val="20"/>
-          <w:lang w:val="en-US"/>
-        </w:rPr>
-        <w:t xml:space="preserve">Languages: </w:t>
-      </w:r>
-      <w:r>
-        <w:rPr>
-          <w:rFonts w:ascii="Palatino Linotype" w:hAnsi="Palatino Linotype" w:cs="Kalinga"/>
-          <w:sz w:val="20"/>
-          <w:lang w:val="en-US"/>
-        </w:rPr>
-        <w:t>Spanish (Native), English (Fluent), French (</w:t>
-      </w:r>
-      <w:r>
-        <w:rPr>
-          <w:rFonts w:ascii="Palatino Linotype" w:hAnsi="Palatino Linotype" w:cs="Kalinga"/>
-          <w:sz w:val="20"/>
-          <w:lang w:val="en-US"/>
-        </w:rPr>
-        <w:t>Basic</w:t>
-      </w:r>
-      <w:r>
-        <w:rPr>
-          <w:rFonts w:ascii="Palatino Linotype" w:hAnsi="Palatino Linotype" w:cs="Kalinga"/>
-          <w:sz w:val="20"/>
-          <w:lang w:val="en-US"/>
-        </w:rPr>
-        <w:t>)</w:t>
+      <w:r>
+        <w:rPr>
+          <w:rFonts w:ascii="Palatino Linotype" w:hAnsi="Palatino Linotype" w:cs="Kalinga"/>
+          <w:sz w:val="20"/>
+          <w:lang w:val="en-US"/>
+        </w:rPr>
+        <w:t>, Git</w:t>
+      </w:r>
+      <w:r>
+        <w:rPr>
+          <w:rFonts w:ascii="Palatino Linotype" w:hAnsi="Palatino Linotype" w:cs="Kalinga"/>
+          <w:sz w:val="20"/>
+          <w:lang w:val="en-US"/>
+        </w:rPr>
+        <w:t>, Bash, Linux</w:t>
       </w:r>
     </w:p>
     <w:p>
@@ -1319,7 +1376,7 @@
                 <w:szCs w:val="20"/>
                 <w:lang w:val="en-US"/>
               </w:rPr>
-              <w:t>WORK EXPERIENCE</w:t>
+              <w:t>EXPERIENCE</w:t>
             </w:r>
           </w:p>
         </w:tc>
@@ -1349,15 +1406,15 @@
               <mc:AlternateContent>
                 <mc:Choice Requires="wps">
                   <w:drawing>
-                    <wp:anchor distT="0" distB="0" distL="114300" distR="114300" simplePos="0" relativeHeight="251691008" behindDoc="0" locked="0" layoutInCell="1" allowOverlap="1" wp14:anchorId="0DD6285F" wp14:editId="2E3191B8">
+                    <wp:anchor distT="0" distB="0" distL="114300" distR="114300" simplePos="0" relativeHeight="251691008" behindDoc="0" locked="0" layoutInCell="1" allowOverlap="1" wp14:anchorId="0DD6285F" wp14:editId="546F9899">
                       <wp:simplePos x="0" y="0"/>
                       <wp:positionH relativeFrom="column">
-                        <wp:posOffset>-35529</wp:posOffset>
+                        <wp:posOffset>-780388</wp:posOffset>
                       </wp:positionH>
                       <wp:positionV relativeFrom="paragraph">
-                        <wp:posOffset>105295</wp:posOffset>
+                        <wp:posOffset>105047</wp:posOffset>
                       </wp:positionV>
-                      <wp:extent cx="3753676" cy="0"/>
+                      <wp:extent cx="4499934" cy="0"/>
                       <wp:effectExtent l="0" t="0" r="0" b="0"/>
                       <wp:wrapNone/>
                       <wp:docPr id="10" name="Straight Connector 10"/>
@@ -1369,7 +1426,7 @@
                             <wps:spPr>
                               <a:xfrm flipV="1">
                                 <a:off x="0" y="0"/>
-                                <a:ext cx="3753676" cy="0"/>
+                                <a:ext cx="4499934" cy="0"/>
                               </a:xfrm>
                               <a:prstGeom prst="line">
                                 <a:avLst/>
@@ -1405,7 +1462,7 @@
                 </mc:Choice>
                 <mc:Fallback>
                   <w:pict>
-                    <v:line w14:anchorId="2CB1AA0C" id="Straight Connector 10" o:spid="_x0000_s1026" style="position:absolute;flip:y;z-index:251691008;visibility:visible;mso-wrap-style:square;mso-width-percent:0;mso-height-percent:0;mso-wrap-distance-left:9pt;mso-wrap-distance-top:0;mso-wrap-distance-right:9pt;mso-wrap-distance-bottom:0;mso-position-horizontal:absolute;mso-position-horizontal-relative:text;mso-position-vertical:absolute;mso-position-vertical-relative:text;mso-width-percent:0;mso-height-percent:0;mso-width-relative:margin;mso-height-relative:margin" from="-2.8pt,8.3pt" to="292.75pt,8.3pt" o:gfxdata="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" strokecolor="black [3200]">
+                    <v:line w14:anchorId="1B6B3174" id="Straight Connector 10" o:spid="_x0000_s1026" style="position:absolute;flip:y;z-index:251691008;visibility:visible;mso-wrap-style:square;mso-width-percent:0;mso-height-percent:0;mso-wrap-distance-left:9pt;mso-wrap-distance-top:0;mso-wrap-distance-right:9pt;mso-wrap-distance-bottom:0;mso-position-horizontal:absolute;mso-position-horizontal-relative:text;mso-position-vertical:absolute;mso-position-vertical-relative:text;mso-width-percent:0;mso-height-percent:0;mso-width-relative:margin;mso-height-relative:margin" from="-61.45pt,8.25pt" to="292.9pt,8.25pt" o:gfxdata="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" strokecolor="black [3200]">
                       <v:stroke joinstyle="miter"/>
                     </v:line>
                   </w:pict>
@@ -1421,13 +1478,285 @@
         <w:tabs>
           <w:tab w:val="right" w:pos="9972"/>
         </w:tabs>
-        <w:spacing w:before="120" w:after="0" w:line="240" w:lineRule="auto"/>
+        <w:spacing w:after="0" w:line="240" w:lineRule="auto"/>
         <w:jc w:val="both"/>
         <w:rPr>
           <w:rFonts w:ascii="Palatino Linotype" w:hAnsi="Palatino Linotype" w:cs="Kalinga"/>
-          <w:bCs/>
+          <w:b/>
+          <w:sz w:val="8"/>
+          <w:szCs w:val="10"/>
+          <w:lang w:val="en-US"/>
+        </w:rPr>
+      </w:pPr>
+    </w:p>
+    <w:p>
+      <w:pPr>
+        <w:tabs>
+          <w:tab w:val="right" w:pos="9972"/>
+        </w:tabs>
+        <w:spacing w:after="0" w:line="240" w:lineRule="auto"/>
+        <w:jc w:val="both"/>
+        <w:rPr>
+          <w:rFonts w:ascii="Palatino Linotype" w:hAnsi="Palatino Linotype" w:cs="Kalinga"/>
+          <w:bCs/>
+          <w:sz w:val="20"/>
+          <w:lang w:val="en-US"/>
+        </w:rPr>
+      </w:pPr>
+      <w:r>
+        <w:rPr>
+          <w:rFonts w:ascii="Palatino Linotype" w:hAnsi="Palatino Linotype" w:cs="Kalinga"/>
+          <w:b/>
+          <w:sz w:val="20"/>
+          <w:lang w:val="en-US"/>
+        </w:rPr>
+        <w:t>Statistical Mechanics Simulations and Models</w:t>
+      </w:r>
+      <w:r>
+        <w:rPr>
+          <w:rFonts w:ascii="Palatino Linotype" w:hAnsi="Palatino Linotype" w:cs="Kalinga"/>
+          <w:bCs/>
+          <w:sz w:val="20"/>
+          <w:lang w:val="en-US"/>
+        </w:rPr>
+        <w:tab/>
+      </w:r>
+      <w:r>
+        <w:rPr>
+          <w:rFonts w:ascii="Palatino Linotype" w:hAnsi="Palatino Linotype" w:cs="Kalinga"/>
+          <w:bCs/>
+          <w:sz w:val="20"/>
+          <w:lang w:val="en-US"/>
+        </w:rPr>
+        <w:t>Sept 2019</w:t>
+      </w:r>
+      <w:r>
+        <w:rPr>
+          <w:rFonts w:ascii="Palatino Linotype" w:hAnsi="Palatino Linotype" w:cs="Kalinga"/>
+          <w:bCs/>
+          <w:sz w:val="20"/>
+          <w:lang w:val="en-US"/>
+        </w:rPr>
+        <w:t xml:space="preserve"> – </w:t>
+      </w:r>
+      <w:r>
+        <w:rPr>
+          <w:rFonts w:ascii="Palatino Linotype" w:hAnsi="Palatino Linotype" w:cs="Kalinga"/>
+          <w:bCs/>
+          <w:sz w:val="20"/>
+          <w:lang w:val="en-US"/>
+        </w:rPr>
+        <w:t>July 2020</w:t>
+      </w:r>
+    </w:p>
+    <w:p>
+      <w:pPr>
+        <w:tabs>
+          <w:tab w:val="right" w:pos="9923"/>
+        </w:tabs>
+        <w:spacing w:after="0" w:line="240" w:lineRule="auto"/>
+        <w:jc w:val="both"/>
+        <w:rPr>
+          <w:rFonts w:ascii="Palatino Linotype" w:hAnsi="Palatino Linotype" w:cs="Kalinga"/>
+          <w:bCs/>
+          <w:i/>
+          <w:iCs/>
+          <w:sz w:val="20"/>
+          <w:szCs w:val="20"/>
+          <w:lang w:val="en-US"/>
+        </w:rPr>
+      </w:pPr>
+      <w:r>
+        <w:rPr>
+          <w:rFonts w:ascii="Palatino Linotype" w:hAnsi="Palatino Linotype" w:cs="Kalinga"/>
+          <w:bCs/>
+          <w:sz w:val="20"/>
+          <w:szCs w:val="20"/>
+          <w:lang w:val="en-US"/>
+        </w:rPr>
+        <w:t xml:space="preserve">Mathematics Department at NYU Abu Dhabi, </w:t>
+      </w:r>
+      <w:r>
+        <w:rPr>
+          <w:rFonts w:ascii="Palatino Linotype" w:hAnsi="Palatino Linotype" w:cs="Kalinga"/>
+          <w:bCs/>
+          <w:i/>
+          <w:iCs/>
+          <w:sz w:val="20"/>
+          <w:szCs w:val="20"/>
+          <w:lang w:val="en-US"/>
+        </w:rPr>
+        <w:t>Abu Dhabi, UAE</w:t>
+      </w:r>
+      <w:r>
+        <w:rPr>
+          <w:rFonts w:ascii="Palatino Linotype" w:hAnsi="Palatino Linotype" w:cs="Kalinga"/>
+          <w:bCs/>
+          <w:sz w:val="20"/>
+          <w:lang w:val="en-US"/>
+        </w:rPr>
+        <w:tab/>
+        <w:t xml:space="preserve"> </w:t>
+      </w:r>
+    </w:p>
+    <w:p>
+      <w:pPr>
+        <w:tabs>
+          <w:tab w:val="right" w:pos="9923"/>
+        </w:tabs>
+        <w:spacing w:after="0" w:line="240" w:lineRule="auto"/>
+        <w:jc w:val="both"/>
+        <w:rPr>
+          <w:rFonts w:ascii="Palatino Linotype" w:hAnsi="Palatino Linotype" w:cs="Kalinga"/>
+          <w:bCs/>
+          <w:sz w:val="4"/>
+          <w:szCs w:val="6"/>
+          <w:lang w:val="en-US"/>
+        </w:rPr>
+      </w:pPr>
+    </w:p>
+    <w:p>
+      <w:pPr>
+        <w:pStyle w:val="ListParagraph"/>
+        <w:numPr>
+          <w:ilvl w:val="0"/>
+          <w:numId w:val="21"/>
+        </w:numPr>
+        <w:tabs>
+          <w:tab w:val="right" w:pos="9923"/>
+        </w:tabs>
+        <w:spacing w:after="0" w:line="240" w:lineRule="auto"/>
+        <w:jc w:val="both"/>
+        <w:rPr>
+          <w:rFonts w:ascii="Palatino Linotype" w:hAnsi="Palatino Linotype" w:cs="Kalinga"/>
+          <w:bCs/>
+          <w:sz w:val="18"/>
+          <w:szCs w:val="20"/>
+          <w:lang w:val="en-US"/>
+        </w:rPr>
+      </w:pPr>
+      <w:r>
+        <w:rPr>
+          <w:rFonts w:ascii="Palatino Linotype" w:hAnsi="Palatino Linotype" w:cs="Kalinga"/>
+          <w:bCs/>
+          <w:sz w:val="18"/>
+          <w:szCs w:val="20"/>
+          <w:lang w:val="en-US"/>
+        </w:rPr>
+        <w:t>Proposed and studied a generalization of the Potts model with a penalty term on the number of colors in configurations.</w:t>
+      </w:r>
+    </w:p>
+    <w:p>
+      <w:pPr>
+        <w:pStyle w:val="ListParagraph"/>
+        <w:numPr>
+          <w:ilvl w:val="0"/>
+          <w:numId w:val="21"/>
+        </w:numPr>
+        <w:tabs>
+          <w:tab w:val="right" w:pos="9923"/>
+        </w:tabs>
+        <w:spacing w:after="0" w:line="240" w:lineRule="auto"/>
+        <w:jc w:val="both"/>
+        <w:rPr>
+          <w:rFonts w:ascii="Palatino Linotype" w:hAnsi="Palatino Linotype" w:cs="Kalinga"/>
+          <w:bCs/>
+          <w:sz w:val="18"/>
+          <w:szCs w:val="20"/>
+          <w:lang w:val="en-US"/>
+        </w:rPr>
+      </w:pPr>
+      <w:r>
+        <w:rPr>
+          <w:rFonts w:ascii="Palatino Linotype" w:hAnsi="Palatino Linotype" w:cs="Kalinga"/>
+          <w:bCs/>
+          <w:sz w:val="18"/>
+          <w:szCs w:val="20"/>
+          <w:lang w:val="en-US"/>
+        </w:rPr>
+        <w:t>Developed Markov-Chain Monte Carlo simulations for the model based by generalizing the Swen</w:t>
+      </w:r>
+      <w:r>
+        <w:rPr>
+          <w:rFonts w:ascii="Palatino Linotype" w:hAnsi="Palatino Linotype" w:cs="Kalinga"/>
+          <w:bCs/>
+          <w:sz w:val="18"/>
+          <w:szCs w:val="20"/>
+          <w:lang w:val="en-US"/>
+        </w:rPr>
+        <w:t>d</w:t>
+      </w:r>
+      <w:r>
+        <w:rPr>
+          <w:rFonts w:ascii="Palatino Linotype" w:hAnsi="Palatino Linotype" w:cs="Kalinga"/>
+          <w:bCs/>
+          <w:sz w:val="18"/>
+          <w:szCs w:val="20"/>
+          <w:lang w:val="en-US"/>
+        </w:rPr>
+        <w:t>sen-Wang algorithm.</w:t>
+      </w:r>
+    </w:p>
+    <w:p>
+      <w:pPr>
+        <w:pStyle w:val="ListParagraph"/>
+        <w:numPr>
+          <w:ilvl w:val="0"/>
+          <w:numId w:val="21"/>
+        </w:numPr>
+        <w:tabs>
+          <w:tab w:val="right" w:pos="9923"/>
+        </w:tabs>
+        <w:spacing w:after="0" w:line="240" w:lineRule="auto"/>
+        <w:jc w:val="both"/>
+        <w:rPr>
+          <w:rFonts w:ascii="Palatino Linotype" w:hAnsi="Palatino Linotype" w:cs="Kalinga"/>
+          <w:bCs/>
+          <w:sz w:val="18"/>
+          <w:szCs w:val="20"/>
+          <w:lang w:val="en-US"/>
+        </w:rPr>
+      </w:pPr>
+      <w:r>
+        <w:rPr>
+          <w:rFonts w:ascii="Palatino Linotype" w:hAnsi="Palatino Linotype" w:cs="Kalinga"/>
+          <w:bCs/>
+          <w:sz w:val="18"/>
+          <w:szCs w:val="20"/>
+          <w:lang w:val="en-US"/>
+        </w:rPr>
+        <w:t>Analyzed the model’s properties analytically, finding its infinite phase transitions using the theory of random partitions.</w:t>
+      </w:r>
+    </w:p>
+    <w:p>
+      <w:pPr>
+        <w:tabs>
+          <w:tab w:val="right" w:pos="9923"/>
+        </w:tabs>
+        <w:spacing w:after="0" w:line="240" w:lineRule="auto"/>
+        <w:jc w:val="both"/>
+        <w:rPr>
+          <w:rFonts w:ascii="Palatino Linotype" w:hAnsi="Palatino Linotype" w:cs="Kalinga"/>
+          <w:b/>
           <w:color w:val="000000" w:themeColor="text1"/>
-          <w:sz w:val="20"/>
+          <w:sz w:val="10"/>
+          <w:szCs w:val="12"/>
+          <w:lang w:val="en-US"/>
+        </w:rPr>
+      </w:pPr>
+    </w:p>
+    <w:p>
+      <w:pPr>
+        <w:tabs>
+          <w:tab w:val="right" w:pos="9923"/>
+        </w:tabs>
+        <w:spacing w:after="0" w:line="240" w:lineRule="auto"/>
+        <w:jc w:val="both"/>
+        <w:rPr>
+          <w:rFonts w:ascii="Palatino Linotype" w:hAnsi="Palatino Linotype" w:cs="Kalinga"/>
+          <w:bCs/>
+          <w:sz w:val="18"/>
+          <w:szCs w:val="20"/>
           <w:lang w:val="en-US"/>
         </w:rPr>
       </w:pPr>
@@ -1549,68 +1878,37 @@
           <w:szCs w:val="20"/>
           <w:lang w:val="en-US"/>
         </w:rPr>
-        <w:t>Enhanced machine learning models, used to predict student performance and employability, that process 800 million data points across more than 220 schools in over 10 countries.</w:t>
-      </w:r>
-    </w:p>
-    <w:p>
-      <w:pPr>
-        <w:pStyle w:val="ListParagraph"/>
-        <w:numPr>
-          <w:ilvl w:val="0"/>
-          <w:numId w:val="20"/>
-        </w:numPr>
-        <w:tabs>
-          <w:tab w:val="right" w:pos="9923"/>
-        </w:tabs>
-        <w:spacing w:after="0" w:line="240" w:lineRule="auto"/>
-        <w:jc w:val="both"/>
-        <w:rPr>
-          <w:rFonts w:ascii="Palatino Linotype" w:hAnsi="Palatino Linotype" w:cs="Kalinga"/>
-          <w:bCs/>
-          <w:sz w:val="18"/>
-          <w:szCs w:val="20"/>
-          <w:lang w:val="en-US"/>
-        </w:rPr>
-      </w:pPr>
-      <w:r>
-        <w:rPr>
-          <w:rFonts w:ascii="Palatino Linotype" w:hAnsi="Palatino Linotype" w:cs="Kalinga"/>
-          <w:bCs/>
-          <w:sz w:val="18"/>
-          <w:szCs w:val="20"/>
-          <w:lang w:val="en-US"/>
-        </w:rPr>
-        <w:t>Developed an interpretable machine learning module that provides students, educators, regulators, and ministers explanations for the models’ decisions</w:t>
-      </w:r>
-      <w:r>
-        <w:rPr>
-          <w:rFonts w:ascii="Palatino Linotype" w:hAnsi="Palatino Linotype" w:cs="Kalinga"/>
-          <w:bCs/>
-          <w:sz w:val="18"/>
-          <w:szCs w:val="20"/>
-          <w:lang w:val="en-US"/>
-        </w:rPr>
-        <w:t xml:space="preserve"> and incorporated </w:t>
-      </w:r>
-      <w:r>
-        <w:rPr>
-          <w:rFonts w:ascii="Palatino Linotype" w:hAnsi="Palatino Linotype" w:cs="Kalinga"/>
-          <w:bCs/>
-          <w:sz w:val="18"/>
-          <w:szCs w:val="20"/>
-          <w:lang w:val="en-US"/>
-        </w:rPr>
-        <w:t>it</w:t>
-      </w:r>
-      <w:r>
-        <w:rPr>
-          <w:rFonts w:ascii="Palatino Linotype" w:hAnsi="Palatino Linotype" w:cs="Kalinga"/>
-          <w:bCs/>
-          <w:sz w:val="18"/>
-          <w:szCs w:val="20"/>
-          <w:lang w:val="en-US"/>
-        </w:rPr>
-        <w:t xml:space="preserve"> within the company’s advanced analytics platform.</w:t>
+        <w:t>Developed and incorporated an interpretability module for</w:t>
+      </w:r>
+      <w:r>
+        <w:rPr>
+          <w:rFonts w:ascii="Palatino Linotype" w:hAnsi="Palatino Linotype" w:cs="Kalinga"/>
+          <w:bCs/>
+          <w:sz w:val="18"/>
+          <w:szCs w:val="20"/>
+          <w:lang w:val="en-US"/>
+        </w:rPr>
+        <w:t xml:space="preserve"> machine learning models process</w:t>
+      </w:r>
+      <w:r>
+        <w:rPr>
+          <w:rFonts w:ascii="Palatino Linotype" w:hAnsi="Palatino Linotype" w:cs="Kalinga"/>
+          <w:bCs/>
+          <w:sz w:val="18"/>
+          <w:szCs w:val="20"/>
+          <w:lang w:val="en-US"/>
+        </w:rPr>
+        <w:t>ing over</w:t>
+      </w:r>
+      <w:r>
+        <w:rPr>
+          <w:rFonts w:ascii="Palatino Linotype" w:hAnsi="Palatino Linotype" w:cs="Kalinga"/>
+          <w:bCs/>
+          <w:sz w:val="18"/>
+          <w:szCs w:val="20"/>
+          <w:lang w:val="en-US"/>
+        </w:rPr>
+        <w:t xml:space="preserve"> 800 million data points across more than 220 schools in over 10 countries.</w:t>
       </w:r>
     </w:p>
     <w:p>
@@ -1641,414 +1939,85 @@
           <w:szCs w:val="20"/>
           <w:lang w:val="en-US"/>
         </w:rPr>
-        <w:t>Implemented model agnostic interpretability algorithms (local feature importance and counterfactual explanations)</w:t>
-      </w:r>
-      <w:r>
-        <w:rPr>
-          <w:rFonts w:ascii="Palatino Linotype" w:hAnsi="Palatino Linotype" w:cs="Kalinga"/>
-          <w:bCs/>
-          <w:sz w:val="18"/>
-          <w:szCs w:val="20"/>
-          <w:lang w:val="en-US"/>
-        </w:rPr>
-        <w:t>.</w:t>
+        <w:t>Developed</w:t>
+      </w:r>
+      <w:r>
+        <w:rPr>
+          <w:rFonts w:ascii="Palatino Linotype" w:hAnsi="Palatino Linotype" w:cs="Kalinga"/>
+          <w:bCs/>
+          <w:sz w:val="18"/>
+          <w:szCs w:val="20"/>
+          <w:lang w:val="en-US"/>
+        </w:rPr>
+        <w:t xml:space="preserve"> model agnostic interpretability algorithms (local feature importance and counterfactual explanations).</w:t>
       </w:r>
     </w:p>
     <w:p>
       <w:pPr>
         <w:pStyle w:val="ListParagraph"/>
+        <w:numPr>
+          <w:ilvl w:val="0"/>
+          <w:numId w:val="20"/>
+        </w:numPr>
         <w:tabs>
           <w:tab w:val="right" w:pos="9923"/>
-          <w:tab w:val="right" w:pos="9972"/>
         </w:tabs>
-        <w:spacing w:before="120" w:after="0" w:line="240" w:lineRule="auto"/>
-        <w:ind w:left="360"/>
+        <w:spacing w:after="0" w:line="240" w:lineRule="auto"/>
         <w:jc w:val="both"/>
         <w:rPr>
           <w:rFonts w:ascii="Palatino Linotype" w:hAnsi="Palatino Linotype" w:cs="Kalinga"/>
           <w:bCs/>
-          <w:sz w:val="20"/>
-          <w:lang w:val="en-US"/>
-        </w:rPr>
-      </w:pPr>
+          <w:sz w:val="18"/>
+          <w:szCs w:val="20"/>
+          <w:lang w:val="en-US"/>
+        </w:rPr>
+      </w:pPr>
+      <w:r>
+        <w:rPr>
+          <w:rFonts w:ascii="Palatino Linotype" w:hAnsi="Palatino Linotype" w:cs="Kalinga"/>
+          <w:bCs/>
+          <w:sz w:val="18"/>
+          <w:szCs w:val="20"/>
+          <w:lang w:val="en-US"/>
+        </w:rPr>
+        <w:t xml:space="preserve">Integrated the Python and R backend for the </w:t>
+      </w:r>
+      <w:r>
+        <w:rPr>
+          <w:rFonts w:ascii="Palatino Linotype" w:hAnsi="Palatino Linotype" w:cs="Kalinga"/>
+          <w:bCs/>
+          <w:sz w:val="18"/>
+          <w:szCs w:val="20"/>
+          <w:lang w:val="en-US"/>
+        </w:rPr>
+        <w:t>analytics app</w:t>
+      </w:r>
+      <w:r>
+        <w:rPr>
+          <w:rFonts w:ascii="Palatino Linotype" w:hAnsi="Palatino Linotype" w:cs="Kalinga"/>
+          <w:bCs/>
+          <w:sz w:val="18"/>
+          <w:szCs w:val="20"/>
+          <w:lang w:val="en-US"/>
+        </w:rPr>
+        <w:t>, allowing seamless use of models developed in both languages.</w:t>
+      </w:r>
     </w:p>
-    <w:tbl>
-      <w:tblPr>
-        <w:tblStyle w:val="TableGrid"/>
-        <w:tblW w:w="0" w:type="auto"/>
-        <w:tblBorders>
-          <w:top w:val="none" w:sz="0" w:space="0" w:color="auto"/>
-          <w:left w:val="none" w:sz="0" w:space="0" w:color="auto"/>
-          <w:bottom w:val="none" w:sz="0" w:space="0" w:color="auto"/>
-          <w:right w:val="none" w:sz="0" w:space="0" w:color="auto"/>
-          <w:insideH w:val="none" w:sz="0" w:space="0" w:color="auto"/>
-          <w:insideV w:val="none" w:sz="0" w:space="0" w:color="auto"/>
-        </w:tblBorders>
-        <w:tblLook w:val="04A0" w:firstRow="1" w:lastRow="0" w:firstColumn="1" w:lastColumn="0" w:noHBand="0" w:noVBand="1"/>
-      </w:tblPr>
-      <w:tblGrid>
-        <w:gridCol w:w="421"/>
-        <w:gridCol w:w="3809"/>
-        <w:gridCol w:w="5732"/>
-      </w:tblGrid>
-      <w:tr>
-        <w:tc>
-          <w:tcPr>
-            <w:tcW w:w="421" w:type="dxa"/>
-          </w:tcPr>
-          <w:p>
-            <w:pPr>
-              <w:jc w:val="both"/>
-              <w:rPr>
-                <w:rFonts w:ascii="Palatino Linotype" w:hAnsi="Palatino Linotype" w:cs="Kalinga"/>
-                <w:b/>
-                <w:spacing w:val="60"/>
-                <w:lang w:val="en-US"/>
-              </w:rPr>
-            </w:pPr>
-            <w:r>
-              <w:rPr>
-                <w:rFonts w:ascii="Palatino Linotype" w:hAnsi="Palatino Linotype" w:cs="Kalinga"/>
-                <w:b/>
-                <w:noProof/>
-                <w:spacing w:val="60"/>
-                <w:lang w:val="en-US"/>
-              </w:rPr>
-              <mc:AlternateContent>
-                <mc:Choice Requires="wps">
-                  <w:drawing>
-                    <wp:anchor distT="0" distB="0" distL="114300" distR="114300" simplePos="0" relativeHeight="251702272" behindDoc="0" locked="0" layoutInCell="1" allowOverlap="1" wp14:anchorId="21E310E9" wp14:editId="1F0C76AB">
-                      <wp:simplePos x="0" y="0"/>
-                      <wp:positionH relativeFrom="column">
-                        <wp:posOffset>-74930</wp:posOffset>
-                      </wp:positionH>
-                      <wp:positionV relativeFrom="paragraph">
-                        <wp:posOffset>104140</wp:posOffset>
-                      </wp:positionV>
-                      <wp:extent cx="259080" cy="0"/>
-                      <wp:effectExtent l="0" t="0" r="0" b="0"/>
-                      <wp:wrapNone/>
-                      <wp:docPr id="3" name="Straight Connector 3"/>
-                      <wp:cNvGraphicFramePr/>
-                      <a:graphic xmlns:a="http://schemas.openxmlformats.org/drawingml/2006/main">
-                        <a:graphicData uri="http://schemas.microsoft.com/office/word/2010/wordprocessingShape">
-                          <wps:wsp>
-                            <wps:cNvCnPr/>
-                            <wps:spPr>
-                              <a:xfrm>
-                                <a:off x="0" y="0"/>
-                                <a:ext cx="259080" cy="0"/>
-                              </a:xfrm>
-                              <a:prstGeom prst="line">
-                                <a:avLst/>
-                              </a:prstGeom>
-                              <a:ln w="9525"/>
-                            </wps:spPr>
-                            <wps:style>
-                              <a:lnRef idx="1">
-                                <a:schemeClr val="dk1"/>
-                              </a:lnRef>
-                              <a:fillRef idx="0">
-                                <a:schemeClr val="dk1"/>
-                              </a:fillRef>
-                              <a:effectRef idx="0">
-                                <a:schemeClr val="dk1"/>
-                              </a:effectRef>
-                              <a:fontRef idx="minor">
-                                <a:schemeClr val="tx1"/>
-                              </a:fontRef>
-                            </wps:style>
-                            <wps:bodyPr/>
-                          </wps:wsp>
-                        </a:graphicData>
-                      </a:graphic>
-                      <wp14:sizeRelH relativeFrom="margin">
-                        <wp14:pctWidth>0</wp14:pctWidth>
-                      </wp14:sizeRelH>
-                      <wp14:sizeRelV relativeFrom="margin">
-                        <wp14:pctHeight>0</wp14:pctHeight>
-                      </wp14:sizeRelV>
-                    </wp:anchor>
-                  </w:drawing>
-                </mc:Choice>
-                <mc:Fallback>
-                  <w:pict>
-                    <v:line w14:anchorId="1323A649" id="Straight Connector 3" o:spid="_x0000_s1026" style="position:absolute;z-index:251702272;visibility:visible;mso-wrap-style:square;mso-width-percent:0;mso-height-percent:0;mso-wrap-distance-left:9pt;mso-wrap-distance-top:0;mso-wrap-distance-right:9pt;mso-wrap-distance-bottom:0;mso-position-horizontal:absolute;mso-position-horizontal-relative:text;mso-position-vertical:absolute;mso-position-vertical-relative:text;mso-width-percent:0;mso-height-percent:0;mso-width-relative:margin;mso-height-relative:margin" from="-5.9pt,8.2pt" to="14.5pt,8.2pt" o:gfxdata="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" strokecolor="black [3200]">
-                      <v:stroke joinstyle="miter"/>
-                    </v:line>
-                  </w:pict>
-                </mc:Fallback>
-              </mc:AlternateContent>
-            </w:r>
-          </w:p>
-        </w:tc>
-        <w:tc>
-          <w:tcPr>
-            <w:tcW w:w="3809" w:type="dxa"/>
-            <w:shd w:val="clear" w:color="auto" w:fill="auto"/>
-          </w:tcPr>
-          <w:p>
-            <w:pPr>
-              <w:jc w:val="both"/>
-              <w:rPr>
-                <w:rFonts w:ascii="Palatino Linotype" w:hAnsi="Palatino Linotype" w:cs="Kalinga"/>
-                <w:b/>
-                <w:spacing w:val="60"/>
-                <w:sz w:val="20"/>
-                <w:szCs w:val="20"/>
-                <w:lang w:val="en-US"/>
-              </w:rPr>
-            </w:pPr>
-            <w:r>
-              <w:rPr>
-                <w:rFonts w:ascii="Palatino Linotype" w:hAnsi="Palatino Linotype" w:cs="Kalinga"/>
-                <w:b/>
-                <w:spacing w:val="60"/>
-                <w:sz w:val="20"/>
-                <w:szCs w:val="20"/>
-                <w:lang w:val="en-US"/>
-              </w:rPr>
-              <w:t xml:space="preserve">  RESEARCH</w:t>
-            </w:r>
-            <w:r>
-              <w:rPr>
-                <w:rFonts w:ascii="Palatino Linotype" w:hAnsi="Palatino Linotype" w:cs="Kalinga"/>
-                <w:b/>
-                <w:spacing w:val="60"/>
-                <w:sz w:val="20"/>
-                <w:szCs w:val="20"/>
-                <w:lang w:val="en-US"/>
-              </w:rPr>
-              <w:t xml:space="preserve"> </w:t>
-            </w:r>
-            <w:r>
-              <w:rPr>
-                <w:rFonts w:ascii="Palatino Linotype" w:hAnsi="Palatino Linotype" w:cs="Kalinga"/>
-                <w:b/>
-                <w:spacing w:val="60"/>
-                <w:sz w:val="20"/>
-                <w:szCs w:val="20"/>
-                <w:lang w:val="en-US"/>
-              </w:rPr>
-              <w:t>PROJECTS</w:t>
-            </w:r>
-          </w:p>
-        </w:tc>
-        <w:tc>
-          <w:tcPr>
-            <w:tcW w:w="5732" w:type="dxa"/>
-          </w:tcPr>
-          <w:p>
-            <w:pPr>
-              <w:jc w:val="both"/>
-              <w:rPr>
-                <w:rFonts w:ascii="Palatino Linotype" w:hAnsi="Palatino Linotype" w:cs="Kalinga"/>
-                <w:b/>
-                <w:spacing w:val="60"/>
-                <w:lang w:val="en-US"/>
-              </w:rPr>
-            </w:pPr>
-            <w:r>
-              <w:rPr>
-                <w:rFonts w:ascii="Palatino Linotype" w:hAnsi="Palatino Linotype" w:cs="Kalinga"/>
-                <w:b/>
-                <w:noProof/>
-                <w:color w:val="FFFFFF" w:themeColor="background1"/>
-                <w:spacing w:val="60"/>
-                <w:lang w:val="en-US"/>
-              </w:rPr>
-              <mc:AlternateContent>
-                <mc:Choice Requires="wps">
-                  <w:drawing>
-                    <wp:anchor distT="0" distB="0" distL="114300" distR="114300" simplePos="0" relativeHeight="251703296" behindDoc="0" locked="0" layoutInCell="1" allowOverlap="1" wp14:anchorId="3C313532" wp14:editId="3D946E8F">
-                      <wp:simplePos x="0" y="0"/>
-                      <wp:positionH relativeFrom="column">
-                        <wp:posOffset>-33936</wp:posOffset>
-                      </wp:positionH>
-                      <wp:positionV relativeFrom="paragraph">
-                        <wp:posOffset>101521</wp:posOffset>
-                      </wp:positionV>
-                      <wp:extent cx="3610465" cy="0"/>
-                      <wp:effectExtent l="0" t="0" r="0" b="0"/>
-                      <wp:wrapNone/>
-                      <wp:docPr id="4" name="Straight Connector 4"/>
-                      <wp:cNvGraphicFramePr/>
-                      <a:graphic xmlns:a="http://schemas.openxmlformats.org/drawingml/2006/main">
-                        <a:graphicData uri="http://schemas.microsoft.com/office/word/2010/wordprocessingShape">
-                          <wps:wsp>
-                            <wps:cNvCnPr/>
-                            <wps:spPr>
-                              <a:xfrm flipV="1">
-                                <a:off x="0" y="0"/>
-                                <a:ext cx="3610465" cy="0"/>
-                              </a:xfrm>
-                              <a:prstGeom prst="line">
-                                <a:avLst/>
-                              </a:prstGeom>
-                              <a:ln w="9525"/>
-                            </wps:spPr>
-                            <wps:style>
-                              <a:lnRef idx="1">
-                                <a:schemeClr val="dk1"/>
-                              </a:lnRef>
-                              <a:fillRef idx="0">
-                                <a:schemeClr val="dk1"/>
-                              </a:fillRef>
-                              <a:effectRef idx="0">
-                                <a:schemeClr val="dk1"/>
-                              </a:effectRef>
-                              <a:fontRef idx="minor">
-                                <a:schemeClr val="tx1"/>
-                              </a:fontRef>
-                            </wps:style>
-                            <wps:bodyPr/>
-                          </wps:wsp>
-                        </a:graphicData>
-                      </a:graphic>
-                      <wp14:sizeRelH relativeFrom="margin">
-                        <wp14:pctWidth>0</wp14:pctWidth>
-                      </wp14:sizeRelH>
-                      <wp14:sizeRelV relativeFrom="margin">
-                        <wp14:pctHeight>0</wp14:pctHeight>
-                      </wp14:sizeRelV>
-                    </wp:anchor>
-                  </w:drawing>
-                </mc:Choice>
-                <mc:Fallback>
-                  <w:pict>
-                    <v:line w14:anchorId="67B0B3E9" id="Straight Connector 4" o:spid="_x0000_s1026" style="position:absolute;flip:y;z-index:251703296;visibility:visible;mso-wrap-style:square;mso-width-percent:0;mso-height-percent:0;mso-wrap-distance-left:9pt;mso-wrap-distance-top:0;mso-wrap-distance-right:9pt;mso-wrap-distance-bottom:0;mso-position-horizontal:absolute;mso-position-horizontal-relative:text;mso-position-vertical:absolute;mso-position-vertical-relative:text;mso-width-percent:0;mso-height-percent:0;mso-width-relative:margin;mso-height-relative:margin" from="-2.65pt,8pt" to="281.65pt,8pt" o:gfxdata="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" strokecolor="black [3200]">
-                      <v:stroke joinstyle="miter"/>
-                    </v:line>
-                  </w:pict>
-                </mc:Fallback>
-              </mc:AlternateContent>
-            </w:r>
-          </w:p>
-        </w:tc>
-      </w:tr>
-    </w:tbl>
     <w:p>
       <w:pPr>
         <w:tabs>
-          <w:tab w:val="right" w:pos="9972"/>
+          <w:tab w:val="right" w:pos="9923"/>
         </w:tabs>
-        <w:spacing w:before="120" w:after="0" w:line="240" w:lineRule="auto"/>
+        <w:spacing w:after="0" w:line="240" w:lineRule="auto"/>
         <w:jc w:val="both"/>
         <w:rPr>
           <w:rFonts w:ascii="Palatino Linotype" w:hAnsi="Palatino Linotype" w:cs="Kalinga"/>
           <w:bCs/>
-          <w:sz w:val="20"/>
-          <w:lang w:val="en-US"/>
-        </w:rPr>
-      </w:pPr>
-      <w:r>
-        <w:rPr>
-          <w:rFonts w:ascii="Palatino Linotype" w:hAnsi="Palatino Linotype" w:cs="Kalinga"/>
-          <w:b/>
-          <w:sz w:val="20"/>
-          <w:lang w:val="en-US"/>
-        </w:rPr>
-        <w:t>Machine Learning</w:t>
-      </w:r>
-      <w:r>
-        <w:rPr>
-          <w:rFonts w:ascii="Palatino Linotype" w:hAnsi="Palatino Linotype" w:cs="Kalinga"/>
-          <w:b/>
-          <w:sz w:val="20"/>
-          <w:lang w:val="en-US"/>
-        </w:rPr>
-        <w:t xml:space="preserve"> Explainability and Visualizatio</w:t>
-      </w:r>
-      <w:r>
-        <w:rPr>
-          <w:rFonts w:ascii="Palatino Linotype" w:hAnsi="Palatino Linotype" w:cs="Kalinga"/>
-          <w:b/>
-          <w:sz w:val="20"/>
-          <w:lang w:val="en-US"/>
-        </w:rPr>
-        <w:t>n</w:t>
-      </w:r>
-      <w:r>
-        <w:rPr>
-          <w:rFonts w:ascii="Palatino Linotype" w:hAnsi="Palatino Linotype" w:cs="Kalinga"/>
-          <w:bCs/>
-          <w:sz w:val="20"/>
-          <w:lang w:val="en-US"/>
-        </w:rPr>
-        <w:tab/>
-      </w:r>
-      <w:r>
-        <w:rPr>
-          <w:rFonts w:ascii="Palatino Linotype" w:hAnsi="Palatino Linotype" w:cs="Kalinga"/>
-          <w:bCs/>
-          <w:sz w:val="20"/>
-          <w:lang w:val="en-US"/>
-        </w:rPr>
-        <w:t xml:space="preserve"> </w:t>
-      </w:r>
-      <w:r>
-        <w:rPr>
-          <w:rFonts w:ascii="Palatino Linotype" w:hAnsi="Palatino Linotype" w:cs="Kalinga"/>
-          <w:bCs/>
-          <w:sz w:val="20"/>
-          <w:lang w:val="en-US"/>
-        </w:rPr>
-        <w:t>Aug</w:t>
-      </w:r>
-      <w:r>
-        <w:rPr>
-          <w:rFonts w:ascii="Palatino Linotype" w:hAnsi="Palatino Linotype" w:cs="Kalinga"/>
-          <w:bCs/>
-          <w:sz w:val="20"/>
-          <w:lang w:val="en-US"/>
-        </w:rPr>
-        <w:t xml:space="preserve"> </w:t>
-      </w:r>
-      <w:r>
-        <w:rPr>
-          <w:rFonts w:ascii="Palatino Linotype" w:hAnsi="Palatino Linotype" w:cs="Kalinga"/>
-          <w:bCs/>
-          <w:sz w:val="20"/>
-          <w:lang w:val="en-US"/>
-        </w:rPr>
-        <w:t>201</w:t>
-      </w:r>
-      <w:r>
-        <w:rPr>
-          <w:rFonts w:ascii="Palatino Linotype" w:hAnsi="Palatino Linotype" w:cs="Kalinga"/>
-          <w:bCs/>
-          <w:sz w:val="20"/>
-          <w:lang w:val="en-US"/>
-        </w:rPr>
-        <w:t>9</w:t>
-      </w:r>
-      <w:r>
-        <w:rPr>
-          <w:rFonts w:ascii="Palatino Linotype" w:hAnsi="Palatino Linotype" w:cs="Kalinga"/>
-          <w:bCs/>
-          <w:sz w:val="20"/>
-          <w:lang w:val="en-US"/>
-        </w:rPr>
-        <w:t xml:space="preserve"> –</w:t>
-      </w:r>
-      <w:r>
-        <w:rPr>
-          <w:rFonts w:ascii="Palatino Linotype" w:hAnsi="Palatino Linotype" w:cs="Kalinga"/>
-          <w:bCs/>
-          <w:sz w:val="20"/>
-          <w:lang w:val="en-US"/>
-        </w:rPr>
-        <w:t xml:space="preserve"> </w:t>
-      </w:r>
-      <w:r>
-        <w:rPr>
-          <w:rFonts w:ascii="Palatino Linotype" w:hAnsi="Palatino Linotype" w:cs="Kalinga"/>
-          <w:bCs/>
-          <w:sz w:val="20"/>
-          <w:lang w:val="en-US"/>
-        </w:rPr>
-        <w:t>Present</w:t>
-      </w:r>
+          <w:sz w:val="10"/>
+          <w:szCs w:val="12"/>
+          <w:lang w:val="en-US"/>
+        </w:rPr>
+      </w:pPr>
     </w:p>
     <w:p>
       <w:pPr>
@@ -2067,38 +2036,71 @@
       <w:r>
         <w:rPr>
           <w:rFonts w:ascii="Palatino Linotype" w:hAnsi="Palatino Linotype" w:cs="Kalinga"/>
-          <w:bCs/>
-          <w:sz w:val="20"/>
-          <w:lang w:val="en-US"/>
-        </w:rPr>
-        <w:t xml:space="preserve">Visualization and Data Analytics </w:t>
-      </w:r>
-      <w:r>
-        <w:rPr>
-          <w:rFonts w:ascii="Palatino Linotype" w:hAnsi="Palatino Linotype" w:cs="Kalinga"/>
-          <w:bCs/>
-          <w:sz w:val="20"/>
-          <w:lang w:val="en-US"/>
-        </w:rPr>
-        <w:t>Lab</w:t>
-      </w:r>
-      <w:r>
-        <w:rPr>
-          <w:rFonts w:ascii="Palatino Linotype" w:hAnsi="Palatino Linotype" w:cs="Kalinga"/>
-          <w:bCs/>
-          <w:sz w:val="20"/>
-          <w:lang w:val="en-US"/>
-        </w:rPr>
-        <w:t xml:space="preserve"> at NYU</w:t>
-      </w:r>
-      <w:r>
-        <w:rPr>
-          <w:rFonts w:ascii="Palatino Linotype" w:hAnsi="Palatino Linotype" w:cs="Kalinga"/>
-          <w:bCs/>
-          <w:sz w:val="20"/>
-          <w:lang w:val="en-US"/>
-        </w:rPr>
-        <w:t xml:space="preserve">, </w:t>
+          <w:b/>
+          <w:sz w:val="20"/>
+          <w:lang w:val="en-US"/>
+        </w:rPr>
+        <w:t>Machine Learning Explainability and Visualizatio</w:t>
+      </w:r>
+      <w:r>
+        <w:rPr>
+          <w:rFonts w:ascii="Palatino Linotype" w:hAnsi="Palatino Linotype" w:cs="Kalinga"/>
+          <w:b/>
+          <w:sz w:val="20"/>
+          <w:lang w:val="en-US"/>
+        </w:rPr>
+        <w:t>n</w:t>
+      </w:r>
+      <w:r>
+        <w:rPr>
+          <w:rFonts w:ascii="Palatino Linotype" w:hAnsi="Palatino Linotype" w:cs="Kalinga"/>
+          <w:bCs/>
+          <w:sz w:val="20"/>
+          <w:lang w:val="en-US"/>
+        </w:rPr>
+        <w:tab/>
+      </w:r>
+      <w:r>
+        <w:rPr>
+          <w:rFonts w:ascii="Palatino Linotype" w:hAnsi="Palatino Linotype" w:cs="Kalinga"/>
+          <w:bCs/>
+          <w:sz w:val="20"/>
+          <w:lang w:val="en-US"/>
+        </w:rPr>
+        <w:t>June 2018 – Aug 2018</w:t>
+      </w:r>
+      <w:r>
+        <w:rPr>
+          <w:rFonts w:ascii="Palatino Linotype" w:hAnsi="Palatino Linotype" w:cs="Kalinga"/>
+          <w:bCs/>
+          <w:sz w:val="20"/>
+          <w:lang w:val="en-US"/>
+        </w:rPr>
+        <w:t xml:space="preserve"> </w:t>
+      </w:r>
+    </w:p>
+    <w:p>
+      <w:pPr>
+        <w:tabs>
+          <w:tab w:val="right" w:pos="9972"/>
+        </w:tabs>
+        <w:spacing w:after="0" w:line="240" w:lineRule="auto"/>
+        <w:jc w:val="both"/>
+        <w:rPr>
+          <w:rFonts w:ascii="Palatino Linotype" w:hAnsi="Palatino Linotype" w:cs="Kalinga"/>
+          <w:bCs/>
+          <w:sz w:val="20"/>
+          <w:lang w:val="en-US"/>
+        </w:rPr>
+      </w:pPr>
+      <w:r>
+        <w:rPr>
+          <w:rFonts w:ascii="Palatino Linotype" w:hAnsi="Palatino Linotype" w:cs="Kalinga"/>
+          <w:bCs/>
+          <w:sz w:val="20"/>
+          <w:lang w:val="en-US"/>
+        </w:rPr>
+        <w:t xml:space="preserve">Visualization and Data Analytics Lab at NYU, </w:t>
       </w:r>
       <w:r>
         <w:rPr>
@@ -2109,40 +2111,7 @@
           <w:sz w:val="20"/>
           <w:lang w:val="en-US"/>
         </w:rPr>
-        <w:t>New York</w:t>
-      </w:r>
-      <w:r>
-        <w:rPr>
-          <w:rFonts w:ascii="Palatino Linotype" w:hAnsi="Palatino Linotype" w:cs="Kalinga"/>
-          <w:bCs/>
-          <w:i/>
-          <w:iCs/>
-          <w:sz w:val="20"/>
-          <w:lang w:val="en-US"/>
-        </w:rPr>
-        <w:t xml:space="preserve">, </w:t>
-      </w:r>
-      <w:r>
-        <w:rPr>
-          <w:rFonts w:ascii="Palatino Linotype" w:hAnsi="Palatino Linotype" w:cs="Kalinga"/>
-          <w:bCs/>
-          <w:i/>
-          <w:iCs/>
-          <w:sz w:val="20"/>
-          <w:lang w:val="en-US"/>
-        </w:rPr>
-        <w:t>USA</w:t>
-      </w:r>
-      <w:r>
-        <w:rPr>
-          <w:rFonts w:ascii="Palatino Linotype" w:hAnsi="Palatino Linotype" w:cs="Kalinga"/>
-          <w:bCs/>
-          <w:i/>
-          <w:iCs/>
-          <w:sz w:val="20"/>
-          <w:lang w:val="en-US"/>
-        </w:rPr>
-        <w:t xml:space="preserve">          </w:t>
+        <w:t xml:space="preserve">New York, USA          </w:t>
       </w:r>
       <w:r>
         <w:rPr>
@@ -2161,16 +2130,7 @@
           <w:lang w:val="en-US"/>
         </w:rPr>
         <w:tab/>
-        <w:t xml:space="preserve"> June</w:t>
-      </w:r>
-      <w:r>
-        <w:rPr>
-          <w:rFonts w:ascii="Palatino Linotype" w:hAnsi="Palatino Linotype" w:cs="Kalinga"/>
-          <w:bCs/>
-          <w:sz w:val="20"/>
-          <w:lang w:val="en-US"/>
-        </w:rPr>
-        <w:t xml:space="preserve"> 2018 – Aug 2018</w:t>
+        <w:t xml:space="preserve"> </w:t>
       </w:r>
     </w:p>
     <w:p>
@@ -2217,17 +2177,27 @@
           <w:szCs w:val="20"/>
           <w:lang w:val="en-US"/>
         </w:rPr>
-        <w:t xml:space="preserve">Developed machine learning models to predict customer credit risk from a FICO </w:t>
-      </w:r>
-      <w:r>
-        <w:rPr>
-          <w:rFonts w:ascii="Palatino Linotype" w:hAnsi="Palatino Linotype" w:cs="Kalinga"/>
-          <w:bCs/>
-          <w:sz w:val="18"/>
-          <w:szCs w:val="20"/>
-          <w:lang w:val="en-US"/>
-        </w:rPr>
-        <w:t xml:space="preserve">line of </w:t>
+        <w:t>Trained SVMs, Random Forests, and Neural Networks</w:t>
+      </w:r>
+      <w:r>
+        <w:rPr>
+          <w:rFonts w:ascii="Palatino Linotype" w:hAnsi="Palatino Linotype" w:cs="Kalinga"/>
+          <w:bCs/>
+          <w:sz w:val="18"/>
+          <w:szCs w:val="20"/>
+          <w:lang w:val="en-US"/>
+        </w:rPr>
+        <w:t xml:space="preserve"> to predict customer credit risk from a FICO </w:t>
+      </w:r>
+      <w:r>
+        <w:rPr>
+          <w:rFonts w:ascii="Palatino Linotype" w:hAnsi="Palatino Linotype" w:cs="Kalinga"/>
+          <w:bCs/>
+          <w:sz w:val="18"/>
+          <w:szCs w:val="20"/>
+          <w:lang w:val="en-US"/>
+        </w:rPr>
+        <w:t xml:space="preserve">home </w:t>
       </w:r>
       <w:r>
         <w:rPr>
@@ -2268,7 +2238,17 @@
           <w:szCs w:val="20"/>
           <w:lang w:val="en-US"/>
         </w:rPr>
-        <w:t>Generated instance explanations by implementing algorithms to detect the most important features and the minimal set of changes needed to alter the model’s output.</w:t>
+        <w:t xml:space="preserve">Generated instance explanations </w:t>
+      </w:r>
+      <w:r>
+        <w:rPr>
+          <w:rFonts w:ascii="Palatino Linotype" w:hAnsi="Palatino Linotype" w:cs="Kalinga"/>
+          <w:bCs/>
+          <w:sz w:val="18"/>
+          <w:szCs w:val="20"/>
+          <w:lang w:val="en-US"/>
+        </w:rPr>
+        <w:t>for the models based on feature importance and counterfactuals.</w:t>
       </w:r>
     </w:p>
     <w:p>
@@ -2299,67 +2279,37 @@
           <w:szCs w:val="20"/>
           <w:lang w:val="en-US"/>
         </w:rPr>
-        <w:t xml:space="preserve">Developed </w:t>
-      </w:r>
-      <w:r>
-        <w:rPr>
-          <w:rFonts w:ascii="Palatino Linotype" w:hAnsi="Palatino Linotype" w:cs="Kalinga"/>
-          <w:bCs/>
-          <w:sz w:val="18"/>
-          <w:szCs w:val="20"/>
-          <w:lang w:val="en-US"/>
-        </w:rPr>
-        <w:t xml:space="preserve">global explanations in the form of </w:t>
-      </w:r>
-      <w:r>
-        <w:rPr>
-          <w:rFonts w:ascii="Palatino Linotype" w:hAnsi="Palatino Linotype" w:cs="Kalinga"/>
-          <w:bCs/>
-          <w:sz w:val="18"/>
-          <w:szCs w:val="20"/>
-          <w:lang w:val="en-US"/>
-        </w:rPr>
-        <w:t xml:space="preserve">interactive visualizations to explore the </w:t>
-      </w:r>
-      <w:r>
-        <w:rPr>
-          <w:rFonts w:ascii="Palatino Linotype" w:hAnsi="Palatino Linotype" w:cs="Kalinga"/>
-          <w:bCs/>
-          <w:sz w:val="18"/>
-          <w:szCs w:val="20"/>
-          <w:lang w:val="en-US"/>
-        </w:rPr>
-        <w:t xml:space="preserve">individual </w:t>
-      </w:r>
-      <w:r>
-        <w:rPr>
-          <w:rFonts w:ascii="Palatino Linotype" w:hAnsi="Palatino Linotype" w:cs="Kalinga"/>
-          <w:bCs/>
-          <w:sz w:val="18"/>
-          <w:szCs w:val="20"/>
-          <w:lang w:val="en-US"/>
-        </w:rPr>
-        <w:t xml:space="preserve">explanations through a hierarchical organization that groups similar </w:t>
-      </w:r>
-      <w:r>
-        <w:rPr>
-          <w:rFonts w:ascii="Palatino Linotype" w:hAnsi="Palatino Linotype" w:cs="Kalinga"/>
-          <w:bCs/>
-          <w:sz w:val="18"/>
-          <w:szCs w:val="20"/>
-          <w:lang w:val="en-US"/>
-        </w:rPr>
-        <w:t>instances</w:t>
-      </w:r>
-      <w:r>
-        <w:rPr>
-          <w:rFonts w:ascii="Palatino Linotype" w:hAnsi="Palatino Linotype" w:cs="Kalinga"/>
-          <w:bCs/>
-          <w:sz w:val="18"/>
-          <w:szCs w:val="20"/>
-          <w:lang w:val="en-US"/>
-        </w:rPr>
-        <w:t>.</w:t>
+        <w:t xml:space="preserve">Developed global explanations </w:t>
+      </w:r>
+      <w:r>
+        <w:rPr>
+          <w:rFonts w:ascii="Palatino Linotype" w:hAnsi="Palatino Linotype" w:cs="Kalinga"/>
+          <w:bCs/>
+          <w:sz w:val="18"/>
+          <w:szCs w:val="20"/>
+          <w:lang w:val="en-US"/>
+        </w:rPr>
+        <w:t>as</w:t>
+      </w:r>
+      <w:r>
+        <w:rPr>
+          <w:rFonts w:ascii="Palatino Linotype" w:hAnsi="Palatino Linotype" w:cs="Kalinga"/>
+          <w:bCs/>
+          <w:sz w:val="18"/>
+          <w:szCs w:val="20"/>
+          <w:lang w:val="en-US"/>
+        </w:rPr>
+        <w:t xml:space="preserve"> interactive visualizations </w:t>
+      </w:r>
+      <w:r>
+        <w:rPr>
+          <w:rFonts w:ascii="Palatino Linotype" w:hAnsi="Palatino Linotype" w:cs="Kalinga"/>
+          <w:bCs/>
+          <w:sz w:val="18"/>
+          <w:szCs w:val="20"/>
+          <w:lang w:val="en-US"/>
+        </w:rPr>
+        <w:t>of clusters of individual instances.</w:t>
       </w:r>
     </w:p>
     <w:p>
@@ -2390,27 +2340,7 @@
           <w:szCs w:val="20"/>
           <w:lang w:val="en-US"/>
         </w:rPr>
-        <w:t>Expanded the project by d</w:t>
-      </w:r>
-      <w:r>
-        <w:rPr>
-          <w:rFonts w:ascii="Palatino Linotype" w:hAnsi="Palatino Linotype" w:cs="Kalinga"/>
-          <w:bCs/>
-          <w:sz w:val="18"/>
-          <w:szCs w:val="20"/>
-          <w:lang w:val="en-US"/>
-        </w:rPr>
-        <w:t>evelop</w:t>
-      </w:r>
-      <w:r>
-        <w:rPr>
-          <w:rFonts w:ascii="Palatino Linotype" w:hAnsi="Palatino Linotype" w:cs="Kalinga"/>
-          <w:bCs/>
-          <w:sz w:val="18"/>
-          <w:szCs w:val="20"/>
-          <w:lang w:val="en-US"/>
-        </w:rPr>
-        <w:t>ing</w:t>
+        <w:t>Developed the open source library</w:t>
       </w:r>
       <w:r>
         <w:rPr>
@@ -2422,7 +2352,6 @@
         </w:rPr>
         <w:t xml:space="preserve"> </w:t>
       </w:r>
-      <w:proofErr w:type="spellStart"/>
       <w:r>
         <w:rPr>
           <w:rFonts w:ascii="Palatino Linotype" w:hAnsi="Palatino Linotype" w:cs="Kalinga"/>
@@ -2435,66 +2364,65 @@
         </w:rPr>
         <w:t>ViCE</w:t>
       </w:r>
-      <w:proofErr w:type="spellEnd"/>
-      <w:r>
-        <w:rPr>
-          <w:rFonts w:ascii="Palatino Linotype" w:hAnsi="Palatino Linotype" w:cs="Kalinga"/>
-          <w:bCs/>
-          <w:sz w:val="18"/>
-          <w:szCs w:val="20"/>
-          <w:lang w:val="en-US"/>
-        </w:rPr>
-        <w:t>, a</w:t>
-      </w:r>
-      <w:r>
-        <w:rPr>
-          <w:rFonts w:ascii="Palatino Linotype" w:hAnsi="Palatino Linotype" w:cs="Kalinga"/>
-          <w:bCs/>
-          <w:sz w:val="18"/>
-          <w:szCs w:val="20"/>
-          <w:lang w:val="en-US"/>
-        </w:rPr>
-        <w:t xml:space="preserve"> tool </w:t>
-      </w:r>
-      <w:r>
-        <w:rPr>
-          <w:rFonts w:ascii="Palatino Linotype" w:hAnsi="Palatino Linotype" w:cs="Kalinga"/>
-          <w:bCs/>
-          <w:sz w:val="18"/>
-          <w:szCs w:val="20"/>
-          <w:lang w:val="en-US"/>
-        </w:rPr>
-        <w:t>that</w:t>
-      </w:r>
-      <w:r>
-        <w:rPr>
-          <w:rFonts w:ascii="Palatino Linotype" w:hAnsi="Palatino Linotype" w:cs="Kalinga"/>
-          <w:bCs/>
-          <w:sz w:val="18"/>
-          <w:szCs w:val="20"/>
-          <w:lang w:val="en-US"/>
-        </w:rPr>
-        <w:t xml:space="preserve"> generate</w:t>
-      </w:r>
-      <w:r>
-        <w:rPr>
-          <w:rFonts w:ascii="Palatino Linotype" w:hAnsi="Palatino Linotype" w:cs="Kalinga"/>
-          <w:bCs/>
-          <w:sz w:val="18"/>
-          <w:szCs w:val="20"/>
-          <w:lang w:val="en-US"/>
-        </w:rPr>
-        <w:t>s</w:t>
-      </w:r>
-      <w:r>
-        <w:rPr>
-          <w:rFonts w:ascii="Palatino Linotype" w:hAnsi="Palatino Linotype" w:cs="Kalinga"/>
-          <w:bCs/>
-          <w:sz w:val="18"/>
-          <w:szCs w:val="20"/>
-          <w:lang w:val="en-US"/>
-        </w:rPr>
-        <w:t xml:space="preserve"> and</w:t>
+      <w:r>
+        <w:rPr>
+          <w:rFonts w:ascii="Palatino Linotype" w:hAnsi="Palatino Linotype" w:cs="Kalinga"/>
+          <w:bCs/>
+          <w:sz w:val="18"/>
+          <w:szCs w:val="20"/>
+          <w:lang w:val="en-US"/>
+        </w:rPr>
+        <w:t xml:space="preserve">, </w:t>
+      </w:r>
+      <w:r>
+        <w:rPr>
+          <w:rFonts w:ascii="Palatino Linotype" w:hAnsi="Palatino Linotype" w:cs="Kalinga"/>
+          <w:bCs/>
+          <w:sz w:val="18"/>
+          <w:szCs w:val="20"/>
+          <w:lang w:val="en-US"/>
+        </w:rPr>
+        <w:t xml:space="preserve">for </w:t>
+      </w:r>
+      <w:r>
+        <w:rPr>
+          <w:rFonts w:ascii="Palatino Linotype" w:hAnsi="Palatino Linotype" w:cs="Kalinga"/>
+          <w:bCs/>
+          <w:sz w:val="18"/>
+          <w:szCs w:val="20"/>
+          <w:lang w:val="en-US"/>
+        </w:rPr>
+        <w:t>interactive visual</w:t>
+      </w:r>
+      <w:r>
+        <w:rPr>
+          <w:rFonts w:ascii="Palatino Linotype" w:hAnsi="Palatino Linotype" w:cs="Kalinga"/>
+          <w:bCs/>
+          <w:sz w:val="18"/>
+          <w:szCs w:val="20"/>
+          <w:lang w:val="en-US"/>
+        </w:rPr>
+        <w:t>izations of</w:t>
+      </w:r>
+      <w:r>
+        <w:rPr>
+          <w:rFonts w:ascii="Palatino Linotype" w:hAnsi="Palatino Linotype" w:cs="Kalinga"/>
+          <w:bCs/>
+          <w:sz w:val="18"/>
+          <w:szCs w:val="20"/>
+          <w:lang w:val="en-US"/>
+        </w:rPr>
+        <w:t xml:space="preserve"> counterfactual explanations</w:t>
+      </w:r>
+      <w:r>
+        <w:rPr>
+          <w:rFonts w:ascii="Palatino Linotype" w:hAnsi="Palatino Linotype" w:cs="Kalinga"/>
+          <w:bCs/>
+          <w:sz w:val="18"/>
+          <w:szCs w:val="20"/>
+          <w:lang w:val="en-US"/>
+        </w:rPr>
+        <w:t xml:space="preserve"> -</w:t>
       </w:r>
       <w:r>
         <w:rPr>
@@ -2510,61 +2438,35 @@
         <w:rPr>
           <w:rFonts w:ascii="Palatino Linotype" w:hAnsi="Palatino Linotype" w:cs="Kalinga"/>
           <w:bCs/>
-          <w:sz w:val="18"/>
-          <w:szCs w:val="20"/>
-          <w:lang w:val="en-US"/>
-        </w:rPr>
-        <w:t xml:space="preserve">provides an </w:t>
-      </w:r>
-      <w:r>
-        <w:rPr>
-          <w:rFonts w:ascii="Palatino Linotype" w:hAnsi="Palatino Linotype" w:cs="Kalinga"/>
-          <w:bCs/>
-          <w:sz w:val="18"/>
-          <w:szCs w:val="20"/>
-          <w:lang w:val="en-US"/>
-        </w:rPr>
-        <w:t xml:space="preserve">interactive visual interface </w:t>
-      </w:r>
-      <w:r>
-        <w:rPr>
-          <w:rFonts w:ascii="Palatino Linotype" w:hAnsi="Palatino Linotype" w:cs="Kalinga"/>
-          <w:bCs/>
-          <w:sz w:val="18"/>
-          <w:szCs w:val="20"/>
-          <w:lang w:val="en-US"/>
-        </w:rPr>
-        <w:t>for</w:t>
-      </w:r>
-      <w:r>
-        <w:rPr>
-          <w:rFonts w:ascii="Palatino Linotype" w:hAnsi="Palatino Linotype" w:cs="Kalinga"/>
-          <w:bCs/>
-          <w:sz w:val="18"/>
-          <w:szCs w:val="20"/>
-          <w:lang w:val="en-US"/>
-        </w:rPr>
-        <w:t xml:space="preserve"> </w:t>
-      </w:r>
-      <w:r>
-        <w:rPr>
-          <w:rFonts w:ascii="Palatino Linotype" w:hAnsi="Palatino Linotype" w:cs="Kalinga"/>
-          <w:bCs/>
-          <w:sz w:val="18"/>
-          <w:szCs w:val="20"/>
-          <w:lang w:val="en-US"/>
-        </w:rPr>
-        <w:t>counterfactual explanations</w:t>
-      </w:r>
-      <w:r>
-        <w:rPr>
-          <w:rFonts w:ascii="Palatino Linotype" w:hAnsi="Palatino Linotype" w:cs="Kalinga"/>
-          <w:bCs/>
-          <w:sz w:val="18"/>
-          <w:szCs w:val="20"/>
-          <w:lang w:val="en-US"/>
-        </w:rPr>
-        <w:t xml:space="preserve"> [1].</w:t>
+          <w:i/>
+          <w:iCs/>
+          <w:sz w:val="18"/>
+          <w:szCs w:val="20"/>
+          <w:lang w:val="en-US"/>
+        </w:rPr>
+        <w:t xml:space="preserve">Publication </w:t>
+      </w:r>
+      <w:r>
+        <w:rPr>
+          <w:rFonts w:ascii="Palatino Linotype" w:hAnsi="Palatino Linotype" w:cs="Kalinga"/>
+          <w:bCs/>
+          <w:i/>
+          <w:iCs/>
+          <w:sz w:val="18"/>
+          <w:szCs w:val="20"/>
+          <w:lang w:val="en-US"/>
+        </w:rPr>
+        <w:t>[1]</w:t>
+      </w:r>
+      <w:r>
+        <w:rPr>
+          <w:rFonts w:ascii="Palatino Linotype" w:hAnsi="Palatino Linotype" w:cs="Kalinga"/>
+          <w:bCs/>
+          <w:sz w:val="18"/>
+          <w:szCs w:val="20"/>
+          <w:lang w:val="en-US"/>
+        </w:rPr>
+        <w:t>.</w:t>
       </w:r>
     </w:p>
     <w:p>
@@ -2577,8 +2479,8 @@
         <w:rPr>
           <w:rFonts w:ascii="Palatino Linotype" w:hAnsi="Palatino Linotype" w:cs="Kalinga"/>
           <w:bCs/>
-          <w:sz w:val="4"/>
-          <w:szCs w:val="6"/>
+          <w:sz w:val="10"/>
+          <w:szCs w:val="12"/>
           <w:lang w:val="en-US"/>
         </w:rPr>
       </w:pPr>
@@ -2646,9 +2548,10 @@
           <w:rFonts w:ascii="Palatino Linotype" w:hAnsi="Palatino Linotype" w:cs="Kalinga"/>
           <w:bCs/>
           <w:sz w:val="20"/>
-          <w:lang w:val="en-US"/>
-        </w:rPr>
-        <w:t>Sept 2019 – Present</w:t>
+          <w:szCs w:val="20"/>
+          <w:lang w:val="en-US"/>
+        </w:rPr>
+        <w:t>Feb 2017 – May 2018</w:t>
       </w:r>
     </w:p>
     <w:p>
@@ -2733,26 +2636,6 @@
           <w:lang w:val="en-US"/>
         </w:rPr>
         <w:t xml:space="preserve">          </w:t>
-      </w:r>
-      <w:r>
-        <w:rPr>
-          <w:rFonts w:ascii="Palatino Linotype" w:hAnsi="Palatino Linotype" w:cs="Kalinga"/>
-          <w:bCs/>
-          <w:sz w:val="20"/>
-          <w:szCs w:val="20"/>
-          <w:lang w:val="en-US"/>
-        </w:rPr>
-        <w:t>Feb 2017 – May</w:t>
-      </w:r>
-      <w:r>
-        <w:rPr>
-          <w:rFonts w:ascii="Palatino Linotype" w:hAnsi="Palatino Linotype" w:cs="Kalinga"/>
-          <w:bCs/>
-          <w:sz w:val="20"/>
-          <w:szCs w:val="20"/>
-          <w:lang w:val="en-US"/>
-        </w:rPr>
-        <w:t xml:space="preserve"> 2018</w:t>
       </w:r>
     </w:p>
     <w:p>
@@ -2799,97 +2682,47 @@
           <w:szCs w:val="20"/>
           <w:lang w:val="en-US"/>
         </w:rPr>
-        <w:t>Developed and implemented</w:t>
-      </w:r>
-      <w:r>
-        <w:rPr>
-          <w:rFonts w:ascii="Palatino Linotype" w:hAnsi="Palatino Linotype" w:cs="Kalinga"/>
-          <w:bCs/>
-          <w:sz w:val="18"/>
-          <w:szCs w:val="20"/>
-          <w:lang w:val="en-US"/>
-        </w:rPr>
-        <w:t xml:space="preserve"> </w:t>
-      </w:r>
-      <w:r>
-        <w:rPr>
-          <w:rFonts w:ascii="Palatino Linotype" w:hAnsi="Palatino Linotype" w:cs="Kalinga"/>
-          <w:bCs/>
-          <w:sz w:val="18"/>
-          <w:szCs w:val="20"/>
-          <w:lang w:val="en-US"/>
-        </w:rPr>
-        <w:t xml:space="preserve">the computational analysis of two non-western music collections for the </w:t>
-      </w:r>
-      <w:r>
-        <w:rPr>
-          <w:rFonts w:ascii="Palatino Linotype" w:hAnsi="Palatino Linotype" w:cs="Kalinga"/>
-          <w:bCs/>
-          <w:sz w:val="18"/>
-          <w:szCs w:val="20"/>
-          <w:lang w:val="en-US"/>
-        </w:rPr>
-        <w:t xml:space="preserve">project </w:t>
-      </w:r>
-      <w:r>
-        <w:rPr>
-          <w:rFonts w:ascii="Palatino Linotype" w:hAnsi="Palatino Linotype" w:cs="Kalinga"/>
-          <w:bCs/>
-          <w:sz w:val="18"/>
-          <w:szCs w:val="20"/>
-          <w:lang w:val="en-US"/>
-        </w:rPr>
-        <w:t>“</w:t>
-      </w:r>
-      <w:r>
-        <w:rPr>
-          <w:rFonts w:ascii="Palatino Linotype" w:hAnsi="Palatino Linotype" w:cs="Kalinga"/>
-          <w:bCs/>
-          <w:sz w:val="18"/>
-          <w:szCs w:val="20"/>
-          <w:lang w:val="en-US"/>
-        </w:rPr>
-        <w:t>Computationally-Engaged Approaches to Rhythm and Musical Heritage</w:t>
-      </w:r>
-      <w:r>
-        <w:rPr>
-          <w:rFonts w:ascii="Palatino Linotype" w:hAnsi="Palatino Linotype" w:cs="Kalinga"/>
-          <w:bCs/>
-          <w:sz w:val="18"/>
-          <w:szCs w:val="20"/>
-          <w:lang w:val="en-US"/>
-        </w:rPr>
-        <w:t>”</w:t>
-      </w:r>
-      <w:r>
-        <w:rPr>
-          <w:rFonts w:ascii="Palatino Linotype" w:hAnsi="Palatino Linotype" w:cs="Kalinga"/>
-          <w:bCs/>
-          <w:sz w:val="18"/>
-          <w:szCs w:val="20"/>
-          <w:lang w:val="en-US"/>
-        </w:rPr>
-        <w:t xml:space="preserve"> [</w:t>
-      </w:r>
-      <w:r>
-        <w:rPr>
-          <w:rFonts w:ascii="Palatino Linotype" w:hAnsi="Palatino Linotype" w:cs="Kalinga"/>
-          <w:bCs/>
-          <w:sz w:val="18"/>
-          <w:szCs w:val="20"/>
-          <w:lang w:val="en-US"/>
-        </w:rPr>
-        <w:t>3</w:t>
-      </w:r>
-      <w:r>
-        <w:rPr>
-          <w:rFonts w:ascii="Palatino Linotype" w:hAnsi="Palatino Linotype" w:cs="Kalinga"/>
-          <w:bCs/>
-          <w:sz w:val="18"/>
-          <w:szCs w:val="20"/>
-          <w:lang w:val="en-US"/>
-        </w:rPr>
-        <w:t>].</w:t>
+        <w:t>Lead the</w:t>
+      </w:r>
+      <w:r>
+        <w:rPr>
+          <w:rFonts w:ascii="Palatino Linotype" w:hAnsi="Palatino Linotype" w:cs="Kalinga"/>
+          <w:bCs/>
+          <w:sz w:val="18"/>
+          <w:szCs w:val="20"/>
+          <w:lang w:val="en-US"/>
+        </w:rPr>
+        <w:t xml:space="preserve"> computational analysis </w:t>
+      </w:r>
+      <w:r>
+        <w:rPr>
+          <w:rFonts w:ascii="Palatino Linotype" w:hAnsi="Palatino Linotype" w:cs="Kalinga"/>
+          <w:bCs/>
+          <w:sz w:val="18"/>
+          <w:szCs w:val="20"/>
+          <w:lang w:val="en-US"/>
+        </w:rPr>
+        <w:t xml:space="preserve">for an Arab/African </w:t>
+      </w:r>
+      <w:r>
+        <w:rPr>
+          <w:rFonts w:ascii="Palatino Linotype" w:hAnsi="Palatino Linotype" w:cs="Kalinga"/>
+          <w:bCs/>
+          <w:sz w:val="18"/>
+          <w:szCs w:val="20"/>
+          <w:lang w:val="en-US"/>
+        </w:rPr>
+        <w:t xml:space="preserve">music </w:t>
+      </w:r>
+      <w:r>
+        <w:rPr>
+          <w:rFonts w:ascii="Palatino Linotype" w:hAnsi="Palatino Linotype" w:cs="Kalinga"/>
+          <w:bCs/>
+          <w:sz w:val="18"/>
+          <w:szCs w:val="20"/>
+          <w:lang w:val="en-US"/>
+        </w:rPr>
+        <w:t>collection with more than 5000 songs.</w:t>
       </w:r>
     </w:p>
     <w:p>
@@ -2930,27 +2763,17 @@
           <w:szCs w:val="20"/>
           <w:lang w:val="en-US"/>
         </w:rPr>
-        <w:t xml:space="preserve"> musical</w:t>
-      </w:r>
-      <w:r>
-        <w:rPr>
-          <w:rFonts w:ascii="Palatino Linotype" w:hAnsi="Palatino Linotype" w:cs="Kalinga"/>
-          <w:bCs/>
-          <w:sz w:val="18"/>
-          <w:szCs w:val="20"/>
-          <w:lang w:val="en-US"/>
-        </w:rPr>
-        <w:t xml:space="preserve"> feature extraction and conducted an exploratory analysis of the data by using dimensionality reduction with deep autoencoders</w:t>
-      </w:r>
-      <w:r>
-        <w:rPr>
-          <w:rFonts w:ascii="Palatino Linotype" w:hAnsi="Palatino Linotype" w:cs="Kalinga"/>
-          <w:bCs/>
-          <w:sz w:val="18"/>
-          <w:szCs w:val="20"/>
-          <w:lang w:val="en-US"/>
-        </w:rPr>
-        <w:t>.</w:t>
+        <w:t xml:space="preserve"> dimensionality reduction with deep autoencoders</w:t>
+      </w:r>
+      <w:r>
+        <w:rPr>
+          <w:rFonts w:ascii="Palatino Linotype" w:hAnsi="Palatino Linotype" w:cs="Kalinga"/>
+          <w:bCs/>
+          <w:sz w:val="18"/>
+          <w:szCs w:val="20"/>
+          <w:lang w:val="en-US"/>
+        </w:rPr>
+        <w:t xml:space="preserve"> on the spectrogram of the audio and the extracted MFCCs.</w:t>
       </w:r>
     </w:p>
     <w:p>
@@ -3001,17 +2824,57 @@
           <w:szCs w:val="20"/>
           <w:lang w:val="en-US"/>
         </w:rPr>
-        <w:t xml:space="preserve"> visualization depicting the musical similarity of the data</w:t>
-      </w:r>
-      <w:r>
-        <w:rPr>
-          <w:rFonts w:ascii="Palatino Linotype" w:hAnsi="Palatino Linotype" w:cs="Kalinga"/>
-          <w:bCs/>
-          <w:sz w:val="18"/>
-          <w:szCs w:val="20"/>
-          <w:lang w:val="en-US"/>
-        </w:rPr>
-        <w:t xml:space="preserve"> by</w:t>
+        <w:t xml:space="preserve"> </w:t>
+      </w:r>
+      <w:r>
+        <w:rPr>
+          <w:rFonts w:ascii="Palatino Linotype" w:hAnsi="Palatino Linotype" w:cs="Kalinga"/>
+          <w:bCs/>
+          <w:sz w:val="18"/>
+          <w:szCs w:val="20"/>
+          <w:lang w:val="en-US"/>
+        </w:rPr>
+        <w:t>webapp</w:t>
+      </w:r>
+      <w:r>
+        <w:rPr>
+          <w:rFonts w:ascii="Palatino Linotype" w:hAnsi="Palatino Linotype" w:cs="Kalinga"/>
+          <w:bCs/>
+          <w:sz w:val="18"/>
+          <w:szCs w:val="20"/>
+          <w:lang w:val="en-US"/>
+        </w:rPr>
+        <w:t xml:space="preserve"> </w:t>
+      </w:r>
+      <w:r>
+        <w:rPr>
+          <w:rFonts w:ascii="Palatino Linotype" w:hAnsi="Palatino Linotype" w:cs="Kalinga"/>
+          <w:bCs/>
+          <w:sz w:val="18"/>
+          <w:szCs w:val="20"/>
+          <w:lang w:val="en-US"/>
+        </w:rPr>
+        <w:t>to explore</w:t>
+      </w:r>
+      <w:r>
+        <w:rPr>
+          <w:rFonts w:ascii="Palatino Linotype" w:hAnsi="Palatino Linotype" w:cs="Kalinga"/>
+          <w:bCs/>
+          <w:sz w:val="18"/>
+          <w:szCs w:val="20"/>
+          <w:lang w:val="en-US"/>
+        </w:rPr>
+        <w:t xml:space="preserve"> musical similarity </w:t>
+      </w:r>
+      <w:r>
+        <w:rPr>
+          <w:rFonts w:ascii="Palatino Linotype" w:hAnsi="Palatino Linotype" w:cs="Kalinga"/>
+          <w:bCs/>
+          <w:sz w:val="18"/>
+          <w:szCs w:val="20"/>
+          <w:lang w:val="en-US"/>
+        </w:rPr>
+        <w:t>by</w:t>
       </w:r>
       <w:r>
         <w:rPr>
@@ -3071,27 +2934,111 @@
           <w:szCs w:val="20"/>
           <w:lang w:val="en-US"/>
         </w:rPr>
-        <w:t>,</w:t>
-      </w:r>
-      <w:r>
-        <w:rPr>
-          <w:rFonts w:ascii="Palatino Linotype" w:hAnsi="Palatino Linotype" w:cs="Kalinga"/>
-          <w:bCs/>
-          <w:sz w:val="18"/>
-          <w:szCs w:val="20"/>
-          <w:lang w:val="en-US"/>
-        </w:rPr>
-        <w:t xml:space="preserve"> where users can listen to the clips and explore artists clustered together</w:t>
-      </w:r>
-      <w:r>
-        <w:rPr>
-          <w:rFonts w:ascii="Palatino Linotype" w:hAnsi="Palatino Linotype" w:cs="Kalinga"/>
-          <w:bCs/>
-          <w:sz w:val="18"/>
-          <w:szCs w:val="20"/>
-          <w:lang w:val="en-US"/>
-        </w:rPr>
-        <w:t xml:space="preserve"> [2]</w:t>
+        <w:t xml:space="preserve">, and collaborated to create a Virtual Reality rendering of the similarity space </w:t>
+      </w:r>
+      <w:r>
+        <w:rPr>
+          <w:rFonts w:ascii="Palatino Linotype" w:hAnsi="Palatino Linotype" w:cs="Kalinga"/>
+          <w:bCs/>
+          <w:sz w:val="18"/>
+          <w:szCs w:val="20"/>
+          <w:lang w:val="en-US"/>
+        </w:rPr>
+        <w:t>-</w:t>
+      </w:r>
+      <w:r>
+        <w:rPr>
+          <w:rFonts w:ascii="Palatino Linotype" w:hAnsi="Palatino Linotype" w:cs="Kalinga"/>
+          <w:bCs/>
+          <w:sz w:val="18"/>
+          <w:szCs w:val="20"/>
+          <w:lang w:val="en-US"/>
+        </w:rPr>
+        <w:t xml:space="preserve"> </w:t>
+      </w:r>
+      <w:r>
+        <w:rPr>
+          <w:rFonts w:ascii="Palatino Linotype" w:hAnsi="Palatino Linotype" w:cs="Kalinga"/>
+          <w:bCs/>
+          <w:i/>
+          <w:iCs/>
+          <w:sz w:val="18"/>
+          <w:szCs w:val="20"/>
+          <w:lang w:val="en-US"/>
+        </w:rPr>
+        <w:t>Publication</w:t>
+      </w:r>
+      <w:r>
+        <w:rPr>
+          <w:rFonts w:ascii="Palatino Linotype" w:hAnsi="Palatino Linotype" w:cs="Kalinga"/>
+          <w:bCs/>
+          <w:i/>
+          <w:iCs/>
+          <w:sz w:val="18"/>
+          <w:szCs w:val="20"/>
+          <w:lang w:val="en-US"/>
+        </w:rPr>
+        <w:t>s</w:t>
+      </w:r>
+      <w:r>
+        <w:rPr>
+          <w:rFonts w:ascii="Palatino Linotype" w:hAnsi="Palatino Linotype" w:cs="Kalinga"/>
+          <w:bCs/>
+          <w:i/>
+          <w:iCs/>
+          <w:sz w:val="18"/>
+          <w:szCs w:val="20"/>
+          <w:lang w:val="en-US"/>
+        </w:rPr>
+        <w:t xml:space="preserve"> </w:t>
+      </w:r>
+      <w:r>
+        <w:rPr>
+          <w:rFonts w:ascii="Palatino Linotype" w:hAnsi="Palatino Linotype" w:cs="Kalinga"/>
+          <w:bCs/>
+          <w:i/>
+          <w:iCs/>
+          <w:sz w:val="18"/>
+          <w:szCs w:val="20"/>
+          <w:lang w:val="en-US"/>
+        </w:rPr>
+        <w:t>[</w:t>
+      </w:r>
+      <w:r>
+        <w:rPr>
+          <w:rFonts w:ascii="Palatino Linotype" w:hAnsi="Palatino Linotype" w:cs="Kalinga"/>
+          <w:bCs/>
+          <w:i/>
+          <w:iCs/>
+          <w:sz w:val="18"/>
+          <w:szCs w:val="20"/>
+          <w:lang w:val="en-US"/>
+        </w:rPr>
+        <w:t>2</w:t>
+      </w:r>
+      <w:r>
+        <w:rPr>
+          <w:rFonts w:ascii="Palatino Linotype" w:hAnsi="Palatino Linotype" w:cs="Kalinga"/>
+          <w:bCs/>
+          <w:i/>
+          <w:iCs/>
+          <w:sz w:val="18"/>
+          <w:szCs w:val="20"/>
+          <w:lang w:val="en-US"/>
+        </w:rPr>
+        <w:t>]</w:t>
+      </w:r>
+      <w:r>
+        <w:rPr>
+          <w:rFonts w:ascii="Palatino Linotype" w:hAnsi="Palatino Linotype" w:cs="Kalinga"/>
+          <w:bCs/>
+          <w:i/>
+          <w:iCs/>
+          <w:sz w:val="18"/>
+          <w:szCs w:val="20"/>
+          <w:lang w:val="en-US"/>
+        </w:rPr>
+        <w:t>, [3]</w:t>
       </w:r>
       <w:r>
         <w:rPr>
@@ -3521,36 +3468,7 @@
           <w:szCs w:val="20"/>
           <w:lang w:val="en-US"/>
         </w:rPr>
-        <w:t xml:space="preserve">    </w:t>
-      </w:r>
-      <w:r>
-        <w:rPr>
-          <w:rFonts w:ascii="Palatino Linotype" w:hAnsi="Palatino Linotype" w:cs="Kalinga"/>
-          <w:iCs/>
-          <w:sz w:val="20"/>
-          <w:szCs w:val="20"/>
-          <w:lang w:val="en-US"/>
-        </w:rPr>
-        <w:t xml:space="preserve">Sept 2019 </w:t>
-      </w:r>
-      <w:r>
-        <w:rPr>
-          <w:rFonts w:ascii="Palatino Linotype" w:hAnsi="Palatino Linotype" w:cs="Kalinga"/>
-          <w:bCs/>
-          <w:sz w:val="20"/>
-          <w:lang w:val="en-US"/>
-        </w:rPr>
-        <w:t>–</w:t>
-      </w:r>
-      <w:r>
-        <w:rPr>
-          <w:rFonts w:ascii="Palatino Linotype" w:hAnsi="Palatino Linotype" w:cs="Kalinga"/>
-          <w:iCs/>
-          <w:sz w:val="20"/>
-          <w:szCs w:val="20"/>
-          <w:lang w:val="en-US"/>
-        </w:rPr>
-        <w:t xml:space="preserve"> Present</w:t>
+        <w:t xml:space="preserve">   </w:t>
       </w:r>
     </w:p>
     <w:p>
@@ -3657,6 +3575,1275 @@
         </w:rPr>
         <w:t>Coordinated and supervised NYUAD’s team participation in the International Mathematics Competition of 2018 and the Al-Khwarizmi International Mathematical Competition of 2018.</w:t>
       </w:r>
+    </w:p>
+    <w:p>
+      <w:pPr>
+        <w:pStyle w:val="ListParagraph"/>
+        <w:tabs>
+          <w:tab w:val="right" w:pos="9923"/>
+        </w:tabs>
+        <w:spacing w:after="0" w:line="240" w:lineRule="auto"/>
+        <w:ind w:left="288"/>
+        <w:jc w:val="both"/>
+        <w:rPr>
+          <w:rFonts w:ascii="Palatino Linotype" w:hAnsi="Palatino Linotype" w:cs="Kalinga"/>
+          <w:bCs/>
+          <w:sz w:val="18"/>
+          <w:szCs w:val="20"/>
+          <w:lang w:val="en-US"/>
+        </w:rPr>
+      </w:pPr>
+    </w:p>
+    <w:p>
+      <w:pPr>
+        <w:pStyle w:val="ListParagraph"/>
+        <w:tabs>
+          <w:tab w:val="right" w:pos="9923"/>
+        </w:tabs>
+        <w:spacing w:after="0" w:line="240" w:lineRule="auto"/>
+        <w:ind w:left="288"/>
+        <w:jc w:val="both"/>
+        <w:rPr>
+          <w:rFonts w:ascii="Palatino Linotype" w:hAnsi="Palatino Linotype" w:cs="Kalinga"/>
+          <w:bCs/>
+          <w:sz w:val="18"/>
+          <w:szCs w:val="20"/>
+          <w:lang w:val="en-US"/>
+        </w:rPr>
+      </w:pPr>
+    </w:p>
+    <w:p>
+      <w:pPr>
+        <w:tabs>
+          <w:tab w:val="right" w:pos="9923"/>
+        </w:tabs>
+        <w:spacing w:after="0" w:line="240" w:lineRule="auto"/>
+        <w:jc w:val="both"/>
+        <w:rPr>
+          <w:rFonts w:ascii="Palatino Linotype" w:hAnsi="Palatino Linotype" w:cs="Kalinga"/>
+          <w:bCs/>
+          <w:sz w:val="10"/>
+          <w:szCs w:val="12"/>
+          <w:lang w:val="en-US"/>
+        </w:rPr>
+      </w:pPr>
+    </w:p>
+    <w:tbl>
+      <w:tblPr>
+        <w:tblStyle w:val="TableGrid"/>
+        <w:tblW w:w="0" w:type="auto"/>
+        <w:tblBorders>
+          <w:top w:val="none" w:sz="0" w:space="0" w:color="auto"/>
+          <w:left w:val="none" w:sz="0" w:space="0" w:color="auto"/>
+          <w:bottom w:val="none" w:sz="0" w:space="0" w:color="auto"/>
+          <w:right w:val="none" w:sz="0" w:space="0" w:color="auto"/>
+          <w:insideH w:val="none" w:sz="0" w:space="0" w:color="auto"/>
+          <w:insideV w:val="none" w:sz="0" w:space="0" w:color="auto"/>
+        </w:tblBorders>
+        <w:tblLook w:val="04A0" w:firstRow="1" w:lastRow="0" w:firstColumn="1" w:lastColumn="0" w:noHBand="0" w:noVBand="1"/>
+      </w:tblPr>
+      <w:tblGrid>
+        <w:gridCol w:w="504"/>
+        <w:gridCol w:w="4226"/>
+        <w:gridCol w:w="5242"/>
+      </w:tblGrid>
+      <w:tr>
+        <w:tc>
+          <w:tcPr>
+            <w:tcW w:w="421" w:type="dxa"/>
+          </w:tcPr>
+          <w:p>
+            <w:pPr>
+              <w:pStyle w:val="ListParagraph"/>
+              <w:spacing w:after="0" w:line="240" w:lineRule="auto"/>
+              <w:ind w:left="288"/>
+              <w:jc w:val="both"/>
+              <w:rPr>
+                <w:rFonts w:ascii="Palatino Linotype" w:hAnsi="Palatino Linotype" w:cs="Kalinga"/>
+                <w:b/>
+                <w:spacing w:val="60"/>
+                <w:lang w:val="en-US"/>
+              </w:rPr>
+            </w:pPr>
+            <w:r>
+              <w:rPr>
+                <w:noProof/>
+              </w:rPr>
+              <w:lastRenderedPageBreak/>
+              <mc:AlternateContent>
+                <mc:Choice Requires="wps">
+                  <w:drawing>
+                    <wp:anchor distT="0" distB="0" distL="114300" distR="114300" simplePos="0" relativeHeight="251708416" behindDoc="0" locked="0" layoutInCell="1" allowOverlap="1" wp14:anchorId="223BB729" wp14:editId="67EE7769">
+                      <wp:simplePos x="0" y="0"/>
+                      <wp:positionH relativeFrom="column">
+                        <wp:posOffset>-75565</wp:posOffset>
+                      </wp:positionH>
+                      <wp:positionV relativeFrom="paragraph">
+                        <wp:posOffset>85090</wp:posOffset>
+                      </wp:positionV>
+                      <wp:extent cx="304800" cy="0"/>
+                      <wp:effectExtent l="0" t="0" r="0" b="0"/>
+                      <wp:wrapNone/>
+                      <wp:docPr id="13" name="Straight Connector 13"/>
+                      <wp:cNvGraphicFramePr/>
+                      <a:graphic xmlns:a="http://schemas.openxmlformats.org/drawingml/2006/main">
+                        <a:graphicData uri="http://schemas.microsoft.com/office/word/2010/wordprocessingShape">
+                          <wps:wsp>
+                            <wps:cNvCnPr/>
+                            <wps:spPr>
+                              <a:xfrm>
+                                <a:off x="0" y="0"/>
+                                <a:ext cx="304800" cy="0"/>
+                              </a:xfrm>
+                              <a:prstGeom prst="line">
+                                <a:avLst/>
+                              </a:prstGeom>
+                              <a:ln w="9525"/>
+                            </wps:spPr>
+                            <wps:style>
+                              <a:lnRef idx="1">
+                                <a:schemeClr val="dk1"/>
+                              </a:lnRef>
+                              <a:fillRef idx="0">
+                                <a:schemeClr val="dk1"/>
+                              </a:fillRef>
+                              <a:effectRef idx="0">
+                                <a:schemeClr val="dk1"/>
+                              </a:effectRef>
+                              <a:fontRef idx="minor">
+                                <a:schemeClr val="tx1"/>
+                              </a:fontRef>
+                            </wps:style>
+                            <wps:bodyPr/>
+                          </wps:wsp>
+                        </a:graphicData>
+                      </a:graphic>
+                      <wp14:sizeRelH relativeFrom="margin">
+                        <wp14:pctWidth>0</wp14:pctWidth>
+                      </wp14:sizeRelH>
+                      <wp14:sizeRelV relativeFrom="margin">
+                        <wp14:pctHeight>0</wp14:pctHeight>
+                      </wp14:sizeRelV>
+                    </wp:anchor>
+                  </w:drawing>
+                </mc:Choice>
+                <mc:Fallback>
+                  <w:pict>
+                    <v:line w14:anchorId="6330BDEF" id="Straight Connector 13" o:spid="_x0000_s1026" style="position:absolute;z-index:251708416;visibility:visible;mso-wrap-style:square;mso-width-percent:0;mso-height-percent:0;mso-wrap-distance-left:9pt;mso-wrap-distance-top:0;mso-wrap-distance-right:9pt;mso-wrap-distance-bottom:0;mso-position-horizontal:absolute;mso-position-horizontal-relative:text;mso-position-vertical:absolute;mso-position-vertical-relative:text;mso-width-percent:0;mso-height-percent:0;mso-width-relative:margin;mso-height-relative:margin" from="-5.95pt,6.7pt" to="18.05pt,6.7pt" o:gfxdata="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" strokecolor="black [3200]">
+                      <v:stroke joinstyle="miter"/>
+                    </v:line>
+                  </w:pict>
+                </mc:Fallback>
+              </mc:AlternateContent>
+            </w:r>
+          </w:p>
+        </w:tc>
+        <w:tc>
+          <w:tcPr>
+            <w:tcW w:w="4252" w:type="dxa"/>
+            <w:shd w:val="clear" w:color="auto" w:fill="auto"/>
+          </w:tcPr>
+          <w:p>
+            <w:pPr>
+              <w:jc w:val="both"/>
+              <w:rPr>
+                <w:rFonts w:ascii="Palatino Linotype" w:hAnsi="Palatino Linotype" w:cs="Kalinga"/>
+                <w:b/>
+                <w:spacing w:val="60"/>
+                <w:lang w:val="en-US"/>
+              </w:rPr>
+            </w:pPr>
+            <w:r>
+              <w:rPr>
+                <w:rFonts w:ascii="Palatino Linotype" w:hAnsi="Palatino Linotype" w:cs="Kalinga"/>
+                <w:b/>
+                <w:spacing w:val="60"/>
+                <w:lang w:val="en-US"/>
+              </w:rPr>
+              <w:t xml:space="preserve"> </w:t>
+            </w:r>
+            <w:r>
+              <w:rPr>
+                <w:rFonts w:ascii="Palatino Linotype" w:hAnsi="Palatino Linotype" w:cs="Kalinga"/>
+                <w:b/>
+                <w:spacing w:val="60"/>
+                <w:sz w:val="20"/>
+                <w:szCs w:val="20"/>
+                <w:lang w:val="en-US"/>
+              </w:rPr>
+              <w:t>AWARDS</w:t>
+            </w:r>
+          </w:p>
+        </w:tc>
+        <w:tc>
+          <w:tcPr>
+            <w:tcW w:w="5289" w:type="dxa"/>
+          </w:tcPr>
+          <w:p>
+            <w:pPr>
+              <w:jc w:val="both"/>
+              <w:rPr>
+                <w:rFonts w:ascii="Palatino Linotype" w:hAnsi="Palatino Linotype" w:cs="Kalinga"/>
+                <w:b/>
+                <w:spacing w:val="60"/>
+                <w:lang w:val="en-US"/>
+              </w:rPr>
+            </w:pPr>
+            <w:r>
+              <w:rPr>
+                <w:rFonts w:ascii="Palatino Linotype" w:hAnsi="Palatino Linotype" w:cs="Kalinga"/>
+                <w:b/>
+                <w:noProof/>
+                <w:color w:val="FFFFFF" w:themeColor="background1"/>
+                <w:spacing w:val="60"/>
+                <w:lang w:val="en-US"/>
+              </w:rPr>
+              <mc:AlternateContent>
+                <mc:Choice Requires="wps">
+                  <w:drawing>
+                    <wp:anchor distT="0" distB="0" distL="114300" distR="114300" simplePos="0" relativeHeight="251709440" behindDoc="0" locked="0" layoutInCell="1" allowOverlap="1" wp14:anchorId="4267D6FA" wp14:editId="24AF1AE0">
+                      <wp:simplePos x="0" y="0"/>
+                      <wp:positionH relativeFrom="column">
+                        <wp:posOffset>-1561465</wp:posOffset>
+                      </wp:positionH>
+                      <wp:positionV relativeFrom="paragraph">
+                        <wp:posOffset>78056</wp:posOffset>
+                      </wp:positionV>
+                      <wp:extent cx="4834743" cy="0"/>
+                      <wp:effectExtent l="0" t="0" r="0" b="0"/>
+                      <wp:wrapNone/>
+                      <wp:docPr id="14" name="Straight Connector 14"/>
+                      <wp:cNvGraphicFramePr/>
+                      <a:graphic xmlns:a="http://schemas.openxmlformats.org/drawingml/2006/main">
+                        <a:graphicData uri="http://schemas.microsoft.com/office/word/2010/wordprocessingShape">
+                          <wps:wsp>
+                            <wps:cNvCnPr/>
+                            <wps:spPr>
+                              <a:xfrm>
+                                <a:off x="0" y="0"/>
+                                <a:ext cx="4834743" cy="0"/>
+                              </a:xfrm>
+                              <a:prstGeom prst="line">
+                                <a:avLst/>
+                              </a:prstGeom>
+                              <a:ln w="9525"/>
+                            </wps:spPr>
+                            <wps:style>
+                              <a:lnRef idx="1">
+                                <a:schemeClr val="dk1"/>
+                              </a:lnRef>
+                              <a:fillRef idx="0">
+                                <a:schemeClr val="dk1"/>
+                              </a:fillRef>
+                              <a:effectRef idx="0">
+                                <a:schemeClr val="dk1"/>
+                              </a:effectRef>
+                              <a:fontRef idx="minor">
+                                <a:schemeClr val="tx1"/>
+                              </a:fontRef>
+                            </wps:style>
+                            <wps:bodyPr/>
+                          </wps:wsp>
+                        </a:graphicData>
+                      </a:graphic>
+                      <wp14:sizeRelH relativeFrom="margin">
+                        <wp14:pctWidth>0</wp14:pctWidth>
+                      </wp14:sizeRelH>
+                      <wp14:sizeRelV relativeFrom="margin">
+                        <wp14:pctHeight>0</wp14:pctHeight>
+                      </wp14:sizeRelV>
+                    </wp:anchor>
+                  </w:drawing>
+                </mc:Choice>
+                <mc:Fallback>
+                  <w:pict>
+                    <v:line w14:anchorId="634739F3" id="Straight Connector 14" o:spid="_x0000_s1026" style="position:absolute;z-index:251709440;visibility:visible;mso-wrap-style:square;mso-width-percent:0;mso-height-percent:0;mso-wrap-distance-left:9pt;mso-wrap-distance-top:0;mso-wrap-distance-right:9pt;mso-wrap-distance-bottom:0;mso-position-horizontal:absolute;mso-position-horizontal-relative:text;mso-position-vertical:absolute;mso-position-vertical-relative:text;mso-width-percent:0;mso-height-percent:0;mso-width-relative:margin;mso-height-relative:margin" from="-122.95pt,6.15pt" to="257.75pt,6.15pt" o:gfxdata="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" strokecolor="black [3200]">
+                      <v:stroke joinstyle="miter"/>
+                    </v:line>
+                  </w:pict>
+                </mc:Fallback>
+              </mc:AlternateContent>
+            </w:r>
+          </w:p>
+        </w:tc>
+      </w:tr>
+    </w:tbl>
+    <w:p>
+      <w:pPr>
+        <w:tabs>
+          <w:tab w:val="right" w:pos="9923"/>
+        </w:tabs>
+        <w:spacing w:after="0" w:line="240" w:lineRule="auto"/>
+        <w:jc w:val="both"/>
+        <w:rPr>
+          <w:rFonts w:ascii="Palatino Linotype" w:hAnsi="Palatino Linotype" w:cs="Kalinga"/>
+          <w:b/>
+          <w:sz w:val="4"/>
+          <w:szCs w:val="4"/>
+          <w:lang w:val="en-US"/>
+        </w:rPr>
+      </w:pPr>
+    </w:p>
+    <w:p>
+      <w:pPr>
+        <w:tabs>
+          <w:tab w:val="right" w:pos="9923"/>
+        </w:tabs>
+        <w:spacing w:after="0" w:line="240" w:lineRule="auto"/>
+        <w:jc w:val="both"/>
+        <w:rPr>
+          <w:rFonts w:ascii="Palatino Linotype" w:hAnsi="Palatino Linotype" w:cs="Kalinga"/>
+          <w:bCs/>
+          <w:sz w:val="20"/>
+          <w:szCs w:val="20"/>
+          <w:lang w:val="en-US"/>
+        </w:rPr>
+      </w:pPr>
+      <w:r>
+        <w:rPr>
+          <w:rFonts w:ascii="Palatino Linotype" w:hAnsi="Palatino Linotype" w:cs="Kalinga"/>
+          <w:b/>
+          <w:sz w:val="20"/>
+          <w:szCs w:val="20"/>
+          <w:lang w:val="en-US"/>
+        </w:rPr>
+        <w:t>Second Place</w:t>
+      </w:r>
+      <w:r>
+        <w:rPr>
+          <w:rFonts w:ascii="Palatino Linotype" w:hAnsi="Palatino Linotype" w:cs="Kalinga"/>
+          <w:bCs/>
+          <w:sz w:val="20"/>
+          <w:szCs w:val="20"/>
+          <w:lang w:val="en-US"/>
+        </w:rPr>
+        <w:t xml:space="preserve">, </w:t>
+      </w:r>
+      <w:r>
+        <w:rPr>
+          <w:rFonts w:ascii="Palatino Linotype" w:hAnsi="Palatino Linotype" w:cs="Kalinga"/>
+          <w:bCs/>
+          <w:sz w:val="20"/>
+          <w:szCs w:val="20"/>
+          <w:lang w:val="en-US"/>
+        </w:rPr>
+        <w:t>NYUAD International Hackathon for Social Good in the Arab World</w:t>
+      </w:r>
+      <w:r>
+        <w:rPr>
+          <w:rFonts w:ascii="Palatino Linotype" w:hAnsi="Palatino Linotype" w:cs="Kalinga"/>
+          <w:bCs/>
+          <w:sz w:val="20"/>
+          <w:szCs w:val="20"/>
+          <w:lang w:val="en-US"/>
+        </w:rPr>
+        <w:tab/>
+        <w:t>Apr 2020</w:t>
+      </w:r>
+    </w:p>
+    <w:p>
+      <w:pPr>
+        <w:tabs>
+          <w:tab w:val="right" w:pos="9923"/>
+        </w:tabs>
+        <w:spacing w:after="0" w:line="240" w:lineRule="auto"/>
+        <w:jc w:val="both"/>
+        <w:rPr>
+          <w:rFonts w:ascii="Palatino Linotype" w:hAnsi="Palatino Linotype" w:cs="Kalinga"/>
+          <w:i/>
+          <w:sz w:val="20"/>
+          <w:szCs w:val="20"/>
+          <w:lang w:val="en-US"/>
+        </w:rPr>
+      </w:pPr>
+      <w:r>
+        <w:rPr>
+          <w:rFonts w:ascii="Palatino Linotype" w:hAnsi="Palatino Linotype" w:cs="Kalinga"/>
+          <w:b/>
+          <w:sz w:val="20"/>
+          <w:szCs w:val="20"/>
+          <w:lang w:val="en-US"/>
+        </w:rPr>
+        <w:t>Second Place</w:t>
+      </w:r>
+      <w:r>
+        <w:rPr>
+          <w:rFonts w:ascii="Palatino Linotype" w:hAnsi="Palatino Linotype" w:cs="Kalinga"/>
+          <w:bCs/>
+          <w:sz w:val="20"/>
+          <w:szCs w:val="20"/>
+          <w:lang w:val="en-US"/>
+        </w:rPr>
+        <w:t>, FICO Explainable Machine Learning Challenge</w:t>
+      </w:r>
+      <w:r>
+        <w:rPr>
+          <w:rFonts w:ascii="Palatino Linotype" w:hAnsi="Palatino Linotype" w:cs="Kalinga"/>
+          <w:b/>
+          <w:sz w:val="20"/>
+          <w:szCs w:val="20"/>
+          <w:lang w:val="en-US"/>
+        </w:rPr>
+        <w:tab/>
+      </w:r>
+      <w:r>
+        <w:rPr>
+          <w:rFonts w:ascii="Palatino Linotype" w:hAnsi="Palatino Linotype" w:cs="Kalinga"/>
+          <w:iCs/>
+          <w:sz w:val="20"/>
+          <w:szCs w:val="20"/>
+          <w:lang w:val="en-US"/>
+        </w:rPr>
+        <w:t>Jan 2019</w:t>
+      </w:r>
+    </w:p>
+    <w:p>
+      <w:pPr>
+        <w:tabs>
+          <w:tab w:val="right" w:pos="9923"/>
+        </w:tabs>
+        <w:spacing w:after="0" w:line="240" w:lineRule="auto"/>
+        <w:jc w:val="both"/>
+        <w:rPr>
+          <w:rFonts w:ascii="Palatino Linotype" w:hAnsi="Palatino Linotype" w:cs="Kalinga"/>
+          <w:bCs/>
+          <w:iCs/>
+          <w:sz w:val="20"/>
+          <w:szCs w:val="20"/>
+          <w:lang w:val="en-US"/>
+        </w:rPr>
+      </w:pPr>
+      <w:r>
+        <w:rPr>
+          <w:rFonts w:ascii="Palatino Linotype" w:hAnsi="Palatino Linotype" w:cs="Kalinga"/>
+          <w:b/>
+          <w:sz w:val="20"/>
+          <w:szCs w:val="20"/>
+          <w:lang w:val="en-US"/>
+        </w:rPr>
+        <w:t>Honorable Mention</w:t>
+      </w:r>
+      <w:r>
+        <w:rPr>
+          <w:rFonts w:ascii="Palatino Linotype" w:hAnsi="Palatino Linotype" w:cs="Kalinga"/>
+          <w:bCs/>
+          <w:sz w:val="20"/>
+          <w:szCs w:val="20"/>
+          <w:lang w:val="en-US"/>
+        </w:rPr>
+        <w:t>, Al-Khwarizmi International Mathematical Competition</w:t>
+      </w:r>
+      <w:r>
+        <w:rPr>
+          <w:rFonts w:ascii="Palatino Linotype" w:hAnsi="Palatino Linotype" w:cs="Kalinga"/>
+          <w:bCs/>
+          <w:sz w:val="20"/>
+          <w:szCs w:val="20"/>
+          <w:lang w:val="en-US"/>
+        </w:rPr>
+        <w:tab/>
+      </w:r>
+      <w:r>
+        <w:rPr>
+          <w:rFonts w:ascii="Palatino Linotype" w:hAnsi="Palatino Linotype" w:cs="Kalinga"/>
+          <w:bCs/>
+          <w:iCs/>
+          <w:sz w:val="20"/>
+          <w:szCs w:val="20"/>
+          <w:lang w:val="en-US"/>
+        </w:rPr>
+        <w:t>Oct 2018</w:t>
+      </w:r>
+    </w:p>
+    <w:p>
+      <w:pPr>
+        <w:tabs>
+          <w:tab w:val="right" w:pos="9923"/>
+        </w:tabs>
+        <w:spacing w:after="0" w:line="240" w:lineRule="auto"/>
+        <w:jc w:val="both"/>
+        <w:rPr>
+          <w:rFonts w:ascii="Palatino Linotype" w:hAnsi="Palatino Linotype" w:cs="Kalinga"/>
+          <w:bCs/>
+          <w:iCs/>
+          <w:sz w:val="20"/>
+          <w:szCs w:val="20"/>
+          <w:lang w:val="en-US"/>
+        </w:rPr>
+      </w:pPr>
+      <w:r>
+        <w:rPr>
+          <w:rFonts w:ascii="Palatino Linotype" w:hAnsi="Palatino Linotype" w:cs="Kalinga"/>
+          <w:b/>
+          <w:iCs/>
+          <w:sz w:val="20"/>
+          <w:szCs w:val="20"/>
+          <w:lang w:val="en-US"/>
+        </w:rPr>
+        <w:t>Full Scholarship</w:t>
+      </w:r>
+      <w:r>
+        <w:rPr>
+          <w:rFonts w:ascii="Palatino Linotype" w:hAnsi="Palatino Linotype" w:cs="Kalinga"/>
+          <w:bCs/>
+          <w:iCs/>
+          <w:sz w:val="20"/>
+          <w:szCs w:val="20"/>
+          <w:lang w:val="en-US"/>
+        </w:rPr>
+        <w:t>, New York University Abu Dhabi</w:t>
+      </w:r>
+      <w:r>
+        <w:rPr>
+          <w:rFonts w:ascii="Palatino Linotype" w:hAnsi="Palatino Linotype" w:cs="Kalinga"/>
+          <w:bCs/>
+          <w:iCs/>
+          <w:sz w:val="20"/>
+          <w:szCs w:val="20"/>
+          <w:lang w:val="en-US"/>
+        </w:rPr>
+        <w:tab/>
+        <w:t>Aug 2016</w:t>
+      </w:r>
+    </w:p>
+    <w:p>
+      <w:pPr>
+        <w:tabs>
+          <w:tab w:val="right" w:pos="9923"/>
+        </w:tabs>
+        <w:spacing w:after="0" w:line="240" w:lineRule="auto"/>
+        <w:jc w:val="both"/>
+        <w:rPr>
+          <w:rFonts w:ascii="Palatino Linotype" w:hAnsi="Palatino Linotype" w:cs="Kalinga"/>
+          <w:bCs/>
+          <w:iCs/>
+          <w:sz w:val="20"/>
+          <w:szCs w:val="20"/>
+          <w:lang w:val="en-US"/>
+        </w:rPr>
+      </w:pPr>
+      <w:r>
+        <w:rPr>
+          <w:rFonts w:ascii="Palatino Linotype" w:hAnsi="Palatino Linotype" w:cs="Kalinga"/>
+          <w:b/>
+          <w:sz w:val="20"/>
+          <w:szCs w:val="20"/>
+          <w:lang w:val="en-US"/>
+        </w:rPr>
+        <w:t>Honorable Mention</w:t>
+      </w:r>
+      <w:r>
+        <w:rPr>
+          <w:rFonts w:ascii="Palatino Linotype" w:hAnsi="Palatino Linotype" w:cs="Kalinga"/>
+          <w:bCs/>
+          <w:sz w:val="20"/>
+          <w:szCs w:val="20"/>
+          <w:lang w:val="en-US"/>
+        </w:rPr>
+        <w:t>, International Mathematical Olympiad (IMO)</w:t>
+      </w:r>
+      <w:r>
+        <w:rPr>
+          <w:rFonts w:ascii="Palatino Linotype" w:hAnsi="Palatino Linotype" w:cs="Kalinga"/>
+          <w:bCs/>
+          <w:sz w:val="20"/>
+          <w:szCs w:val="20"/>
+          <w:lang w:val="en-US"/>
+        </w:rPr>
+        <w:tab/>
+      </w:r>
+      <w:r>
+        <w:rPr>
+          <w:rFonts w:ascii="Palatino Linotype" w:hAnsi="Palatino Linotype" w:cs="Kalinga"/>
+          <w:bCs/>
+          <w:iCs/>
+          <w:sz w:val="20"/>
+          <w:szCs w:val="20"/>
+          <w:lang w:val="en-US"/>
+        </w:rPr>
+        <w:t>July 2016</w:t>
+      </w:r>
+    </w:p>
+    <w:p>
+      <w:pPr>
+        <w:tabs>
+          <w:tab w:val="right" w:pos="9923"/>
+        </w:tabs>
+        <w:spacing w:after="0" w:line="240" w:lineRule="auto"/>
+        <w:jc w:val="both"/>
+        <w:rPr>
+          <w:rFonts w:ascii="Palatino Linotype" w:hAnsi="Palatino Linotype" w:cs="Kalinga"/>
+          <w:bCs/>
+          <w:iCs/>
+          <w:sz w:val="20"/>
+          <w:szCs w:val="20"/>
+          <w:lang w:val="en-US"/>
+        </w:rPr>
+      </w:pPr>
+      <w:r>
+        <w:rPr>
+          <w:rFonts w:ascii="Palatino Linotype" w:hAnsi="Palatino Linotype" w:cs="Kalinga"/>
+          <w:b/>
+          <w:iCs/>
+          <w:sz w:val="20"/>
+          <w:szCs w:val="20"/>
+          <w:lang w:val="en-US"/>
+        </w:rPr>
+        <w:t xml:space="preserve">Best </w:t>
+      </w:r>
+      <w:r>
+        <w:rPr>
+          <w:rFonts w:ascii="Palatino Linotype" w:hAnsi="Palatino Linotype" w:cs="Kalinga"/>
+          <w:b/>
+          <w:iCs/>
+          <w:sz w:val="20"/>
+          <w:szCs w:val="20"/>
+          <w:lang w:val="en-US"/>
+        </w:rPr>
+        <w:t xml:space="preserve">National </w:t>
+      </w:r>
+      <w:r>
+        <w:rPr>
+          <w:rFonts w:ascii="Palatino Linotype" w:hAnsi="Palatino Linotype" w:cs="Kalinga"/>
+          <w:b/>
+          <w:iCs/>
+          <w:sz w:val="20"/>
+          <w:szCs w:val="20"/>
+          <w:lang w:val="en-US"/>
+        </w:rPr>
+        <w:t xml:space="preserve">Entrance Exam, </w:t>
+      </w:r>
+      <w:r>
+        <w:rPr>
+          <w:rFonts w:ascii="Palatino Linotype" w:hAnsi="Palatino Linotype" w:cs="Kalinga"/>
+          <w:bCs/>
+          <w:iCs/>
+          <w:sz w:val="20"/>
+          <w:szCs w:val="20"/>
+          <w:lang w:val="en-US"/>
+        </w:rPr>
+        <w:t>Universidad Nacional de Colombia</w:t>
+      </w:r>
+      <w:r>
+        <w:rPr>
+          <w:rFonts w:ascii="Palatino Linotype" w:hAnsi="Palatino Linotype" w:cs="Kalinga"/>
+          <w:bCs/>
+          <w:iCs/>
+          <w:sz w:val="20"/>
+          <w:szCs w:val="20"/>
+          <w:lang w:val="en-US"/>
+        </w:rPr>
+        <w:tab/>
+        <w:t xml:space="preserve">Apr 2016 </w:t>
+      </w:r>
+    </w:p>
+    <w:p>
+      <w:pPr>
+        <w:tabs>
+          <w:tab w:val="right" w:pos="9923"/>
+        </w:tabs>
+        <w:spacing w:after="0" w:line="240" w:lineRule="auto"/>
+        <w:jc w:val="both"/>
+        <w:rPr>
+          <w:rFonts w:ascii="Palatino Linotype" w:hAnsi="Palatino Linotype" w:cs="Kalinga"/>
+          <w:bCs/>
+          <w:iCs/>
+          <w:sz w:val="20"/>
+          <w:szCs w:val="20"/>
+          <w:lang w:val="en-US"/>
+        </w:rPr>
+      </w:pPr>
+      <w:r>
+        <w:rPr>
+          <w:rFonts w:ascii="Palatino Linotype" w:hAnsi="Palatino Linotype" w:cs="Kalinga"/>
+          <w:b/>
+          <w:sz w:val="20"/>
+          <w:szCs w:val="20"/>
+          <w:lang w:val="en-US"/>
+        </w:rPr>
+        <w:t xml:space="preserve">Silver </w:t>
+      </w:r>
+      <w:r>
+        <w:rPr>
+          <w:rFonts w:ascii="Palatino Linotype" w:hAnsi="Palatino Linotype" w:cs="Kalinga"/>
+          <w:b/>
+          <w:sz w:val="20"/>
+          <w:szCs w:val="20"/>
+          <w:lang w:val="en-US"/>
+        </w:rPr>
+        <w:t>/ Bronze Medals</w:t>
+      </w:r>
+      <w:r>
+        <w:rPr>
+          <w:rFonts w:ascii="Palatino Linotype" w:hAnsi="Palatino Linotype" w:cs="Kalinga"/>
+          <w:bCs/>
+          <w:sz w:val="20"/>
+          <w:szCs w:val="20"/>
+          <w:lang w:val="en-US"/>
+        </w:rPr>
+        <w:t xml:space="preserve">, Centroamerican </w:t>
+      </w:r>
+      <w:r>
+        <w:rPr>
+          <w:rFonts w:ascii="Palatino Linotype" w:hAnsi="Palatino Linotype" w:cs="Kalinga"/>
+          <w:bCs/>
+          <w:sz w:val="20"/>
+          <w:szCs w:val="20"/>
+          <w:lang w:val="en-US"/>
+        </w:rPr>
+        <w:t xml:space="preserve">/ Iberoamerican </w:t>
+      </w:r>
+      <w:r>
+        <w:rPr>
+          <w:rFonts w:ascii="Palatino Linotype" w:hAnsi="Palatino Linotype" w:cs="Kalinga"/>
+          <w:bCs/>
+          <w:sz w:val="20"/>
+          <w:szCs w:val="20"/>
+          <w:lang w:val="en-US"/>
+        </w:rPr>
+        <w:t>Mathematical Olympiad</w:t>
+      </w:r>
+      <w:r>
+        <w:rPr>
+          <w:rFonts w:ascii="Palatino Linotype" w:hAnsi="Palatino Linotype" w:cs="Kalinga"/>
+          <w:bCs/>
+          <w:sz w:val="20"/>
+          <w:szCs w:val="20"/>
+          <w:lang w:val="en-US"/>
+        </w:rPr>
+        <w:t>s</w:t>
+      </w:r>
+      <w:r>
+        <w:rPr>
+          <w:rFonts w:ascii="Palatino Linotype" w:hAnsi="Palatino Linotype" w:cs="Kalinga"/>
+          <w:bCs/>
+          <w:sz w:val="20"/>
+          <w:szCs w:val="20"/>
+          <w:lang w:val="en-US"/>
+        </w:rPr>
+        <w:tab/>
+      </w:r>
+      <w:r>
+        <w:rPr>
+          <w:rFonts w:ascii="Palatino Linotype" w:hAnsi="Palatino Linotype" w:cs="Kalinga"/>
+          <w:bCs/>
+          <w:sz w:val="20"/>
+          <w:szCs w:val="20"/>
+          <w:lang w:val="en-US"/>
+        </w:rPr>
+        <w:t xml:space="preserve">Sept / June </w:t>
+      </w:r>
+      <w:r>
+        <w:rPr>
+          <w:rFonts w:ascii="Palatino Linotype" w:hAnsi="Palatino Linotype" w:cs="Kalinga"/>
+          <w:bCs/>
+          <w:iCs/>
+          <w:sz w:val="20"/>
+          <w:szCs w:val="20"/>
+          <w:lang w:val="en-US"/>
+        </w:rPr>
+        <w:t>2014</w:t>
+      </w:r>
+    </w:p>
+    <w:p>
+      <w:pPr>
+        <w:tabs>
+          <w:tab w:val="right" w:pos="9923"/>
+        </w:tabs>
+        <w:spacing w:after="0" w:line="240" w:lineRule="auto"/>
+        <w:jc w:val="both"/>
+        <w:rPr>
+          <w:rFonts w:ascii="Palatino Linotype" w:hAnsi="Palatino Linotype" w:cs="Kalinga"/>
+          <w:bCs/>
+          <w:iCs/>
+          <w:sz w:val="10"/>
+          <w:szCs w:val="10"/>
+          <w:lang w:val="en-US"/>
+        </w:rPr>
+      </w:pPr>
+    </w:p>
+    <w:tbl>
+      <w:tblPr>
+        <w:tblStyle w:val="TableGrid"/>
+        <w:tblW w:w="0" w:type="auto"/>
+        <w:tblBorders>
+          <w:top w:val="none" w:sz="0" w:space="0" w:color="auto"/>
+          <w:left w:val="none" w:sz="0" w:space="0" w:color="auto"/>
+          <w:bottom w:val="none" w:sz="0" w:space="0" w:color="auto"/>
+          <w:right w:val="none" w:sz="0" w:space="0" w:color="auto"/>
+          <w:insideH w:val="none" w:sz="0" w:space="0" w:color="auto"/>
+          <w:insideV w:val="none" w:sz="0" w:space="0" w:color="auto"/>
+        </w:tblBorders>
+        <w:tblLook w:val="04A0" w:firstRow="1" w:lastRow="0" w:firstColumn="1" w:lastColumn="0" w:noHBand="0" w:noVBand="1"/>
+      </w:tblPr>
+      <w:tblGrid>
+        <w:gridCol w:w="421"/>
+        <w:gridCol w:w="4252"/>
+        <w:gridCol w:w="5289"/>
+      </w:tblGrid>
+      <w:tr>
+        <w:tc>
+          <w:tcPr>
+            <w:tcW w:w="421" w:type="dxa"/>
+          </w:tcPr>
+          <w:p>
+            <w:pPr>
+              <w:jc w:val="both"/>
+              <w:rPr>
+                <w:rFonts w:ascii="Palatino Linotype" w:hAnsi="Palatino Linotype" w:cs="Kalinga"/>
+                <w:b/>
+                <w:spacing w:val="60"/>
+                <w:lang w:val="en-US"/>
+              </w:rPr>
+            </w:pPr>
+            <w:r>
+              <w:rPr>
+                <w:rFonts w:ascii="Palatino Linotype" w:hAnsi="Palatino Linotype" w:cs="Kalinga"/>
+                <w:b/>
+                <w:noProof/>
+                <w:spacing w:val="60"/>
+                <w:lang w:val="en-US"/>
+              </w:rPr>
+              <mc:AlternateContent>
+                <mc:Choice Requires="wps">
+                  <w:drawing>
+                    <wp:anchor distT="0" distB="0" distL="114300" distR="114300" simplePos="0" relativeHeight="251711488" behindDoc="0" locked="0" layoutInCell="1" allowOverlap="1" wp14:anchorId="766F9FC2" wp14:editId="3350D694">
+                      <wp:simplePos x="0" y="0"/>
+                      <wp:positionH relativeFrom="column">
+                        <wp:posOffset>-75565</wp:posOffset>
+                      </wp:positionH>
+                      <wp:positionV relativeFrom="paragraph">
+                        <wp:posOffset>85090</wp:posOffset>
+                      </wp:positionV>
+                      <wp:extent cx="304800" cy="0"/>
+                      <wp:effectExtent l="0" t="0" r="0" b="0"/>
+                      <wp:wrapNone/>
+                      <wp:docPr id="11" name="Straight Connector 11"/>
+                      <wp:cNvGraphicFramePr/>
+                      <a:graphic xmlns:a="http://schemas.openxmlformats.org/drawingml/2006/main">
+                        <a:graphicData uri="http://schemas.microsoft.com/office/word/2010/wordprocessingShape">
+                          <wps:wsp>
+                            <wps:cNvCnPr/>
+                            <wps:spPr>
+                              <a:xfrm>
+                                <a:off x="0" y="0"/>
+                                <a:ext cx="304800" cy="0"/>
+                              </a:xfrm>
+                              <a:prstGeom prst="line">
+                                <a:avLst/>
+                              </a:prstGeom>
+                              <a:ln w="9525"/>
+                            </wps:spPr>
+                            <wps:style>
+                              <a:lnRef idx="1">
+                                <a:schemeClr val="dk1"/>
+                              </a:lnRef>
+                              <a:fillRef idx="0">
+                                <a:schemeClr val="dk1"/>
+                              </a:fillRef>
+                              <a:effectRef idx="0">
+                                <a:schemeClr val="dk1"/>
+                              </a:effectRef>
+                              <a:fontRef idx="minor">
+                                <a:schemeClr val="tx1"/>
+                              </a:fontRef>
+                            </wps:style>
+                            <wps:bodyPr/>
+                          </wps:wsp>
+                        </a:graphicData>
+                      </a:graphic>
+                      <wp14:sizeRelH relativeFrom="margin">
+                        <wp14:pctWidth>0</wp14:pctWidth>
+                      </wp14:sizeRelH>
+                      <wp14:sizeRelV relativeFrom="margin">
+                        <wp14:pctHeight>0</wp14:pctHeight>
+                      </wp14:sizeRelV>
+                    </wp:anchor>
+                  </w:drawing>
+                </mc:Choice>
+                <mc:Fallback>
+                  <w:pict>
+                    <v:line w14:anchorId="580E105C" id="Straight Connector 11" o:spid="_x0000_s1026" style="position:absolute;z-index:251711488;visibility:visible;mso-wrap-style:square;mso-width-percent:0;mso-height-percent:0;mso-wrap-distance-left:9pt;mso-wrap-distance-top:0;mso-wrap-distance-right:9pt;mso-wrap-distance-bottom:0;mso-position-horizontal:absolute;mso-position-horizontal-relative:text;mso-position-vertical:absolute;mso-position-vertical-relative:text;mso-width-percent:0;mso-height-percent:0;mso-width-relative:margin;mso-height-relative:margin" from="-5.95pt,6.7pt" to="18.05pt,6.7pt" o:gfxdata="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" strokecolor="black [3200]">
+                      <v:stroke joinstyle="miter"/>
+                    </v:line>
+                  </w:pict>
+                </mc:Fallback>
+              </mc:AlternateContent>
+            </w:r>
+          </w:p>
+        </w:tc>
+        <w:tc>
+          <w:tcPr>
+            <w:tcW w:w="4252" w:type="dxa"/>
+            <w:shd w:val="clear" w:color="auto" w:fill="auto"/>
+          </w:tcPr>
+          <w:p>
+            <w:pPr>
+              <w:jc w:val="both"/>
+              <w:rPr>
+                <w:rFonts w:ascii="Palatino Linotype" w:hAnsi="Palatino Linotype" w:cs="Kalinga"/>
+                <w:b/>
+                <w:spacing w:val="60"/>
+                <w:sz w:val="20"/>
+                <w:szCs w:val="20"/>
+                <w:lang w:val="en-US"/>
+              </w:rPr>
+            </w:pPr>
+            <w:r>
+              <w:rPr>
+                <w:rFonts w:ascii="Palatino Linotype" w:hAnsi="Palatino Linotype" w:cs="Kalinga"/>
+                <w:b/>
+                <w:spacing w:val="60"/>
+                <w:sz w:val="20"/>
+                <w:szCs w:val="20"/>
+                <w:lang w:val="en-US"/>
+              </w:rPr>
+              <w:t xml:space="preserve"> PUBLICATIONS</w:t>
+            </w:r>
+          </w:p>
+        </w:tc>
+        <w:tc>
+          <w:tcPr>
+            <w:tcW w:w="5289" w:type="dxa"/>
+          </w:tcPr>
+          <w:p>
+            <w:pPr>
+              <w:jc w:val="both"/>
+              <w:rPr>
+                <w:rFonts w:ascii="Palatino Linotype" w:hAnsi="Palatino Linotype" w:cs="Kalinga"/>
+                <w:b/>
+                <w:spacing w:val="60"/>
+                <w:lang w:val="en-US"/>
+              </w:rPr>
+            </w:pPr>
+            <w:r>
+              <w:rPr>
+                <w:rFonts w:ascii="Palatino Linotype" w:hAnsi="Palatino Linotype" w:cs="Kalinga"/>
+                <w:b/>
+                <w:noProof/>
+                <w:color w:val="FFFFFF" w:themeColor="background1"/>
+                <w:spacing w:val="60"/>
+                <w:lang w:val="en-US"/>
+              </w:rPr>
+              <mc:AlternateContent>
+                <mc:Choice Requires="wps">
+                  <w:drawing>
+                    <wp:anchor distT="0" distB="0" distL="114300" distR="114300" simplePos="0" relativeHeight="251712512" behindDoc="0" locked="0" layoutInCell="1" allowOverlap="1" wp14:anchorId="3F44C468" wp14:editId="4C2F9F0D">
+                      <wp:simplePos x="0" y="0"/>
+                      <wp:positionH relativeFrom="column">
+                        <wp:posOffset>-832031</wp:posOffset>
+                      </wp:positionH>
+                      <wp:positionV relativeFrom="paragraph">
+                        <wp:posOffset>77198</wp:posOffset>
+                      </wp:positionV>
+                      <wp:extent cx="4105176" cy="0"/>
+                      <wp:effectExtent l="0" t="0" r="0" b="0"/>
+                      <wp:wrapNone/>
+                      <wp:docPr id="12" name="Straight Connector 12"/>
+                      <wp:cNvGraphicFramePr/>
+                      <a:graphic xmlns:a="http://schemas.openxmlformats.org/drawingml/2006/main">
+                        <a:graphicData uri="http://schemas.microsoft.com/office/word/2010/wordprocessingShape">
+                          <wps:wsp>
+                            <wps:cNvCnPr/>
+                            <wps:spPr>
+                              <a:xfrm>
+                                <a:off x="0" y="0"/>
+                                <a:ext cx="4105176" cy="0"/>
+                              </a:xfrm>
+                              <a:prstGeom prst="line">
+                                <a:avLst/>
+                              </a:prstGeom>
+                              <a:ln w="9525"/>
+                            </wps:spPr>
+                            <wps:style>
+                              <a:lnRef idx="1">
+                                <a:schemeClr val="dk1"/>
+                              </a:lnRef>
+                              <a:fillRef idx="0">
+                                <a:schemeClr val="dk1"/>
+                              </a:fillRef>
+                              <a:effectRef idx="0">
+                                <a:schemeClr val="dk1"/>
+                              </a:effectRef>
+                              <a:fontRef idx="minor">
+                                <a:schemeClr val="tx1"/>
+                              </a:fontRef>
+                            </wps:style>
+                            <wps:bodyPr/>
+                          </wps:wsp>
+                        </a:graphicData>
+                      </a:graphic>
+                      <wp14:sizeRelH relativeFrom="margin">
+                        <wp14:pctWidth>0</wp14:pctWidth>
+                      </wp14:sizeRelH>
+                      <wp14:sizeRelV relativeFrom="margin">
+                        <wp14:pctHeight>0</wp14:pctHeight>
+                      </wp14:sizeRelV>
+                    </wp:anchor>
+                  </w:drawing>
+                </mc:Choice>
+                <mc:Fallback>
+                  <w:pict>
+                    <v:line w14:anchorId="135E36BB" id="Straight Connector 12" o:spid="_x0000_s1026" style="position:absolute;z-index:251712512;visibility:visible;mso-wrap-style:square;mso-width-percent:0;mso-height-percent:0;mso-wrap-distance-left:9pt;mso-wrap-distance-top:0;mso-wrap-distance-right:9pt;mso-wrap-distance-bottom:0;mso-position-horizontal:absolute;mso-position-horizontal-relative:text;mso-position-vertical:absolute;mso-position-vertical-relative:text;mso-width-percent:0;mso-height-percent:0;mso-width-relative:margin;mso-height-relative:margin" from="-65.5pt,6.1pt" to="257.75pt,6.1pt" o:gfxdata="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" strokecolor="black [3200]">
+                      <v:stroke joinstyle="miter"/>
+                    </v:line>
+                  </w:pict>
+                </mc:Fallback>
+              </mc:AlternateContent>
+            </w:r>
+          </w:p>
+        </w:tc>
+      </w:tr>
+    </w:tbl>
+    <w:p>
+      <w:pPr>
+        <w:pStyle w:val="ListParagraph"/>
+        <w:numPr>
+          <w:ilvl w:val="0"/>
+          <w:numId w:val="13"/>
+        </w:numPr>
+        <w:tabs>
+          <w:tab w:val="right" w:pos="9923"/>
+        </w:tabs>
+        <w:spacing w:before="120" w:after="0" w:line="240" w:lineRule="auto"/>
+        <w:jc w:val="both"/>
+        <w:rPr>
+          <w:rFonts w:ascii="Palatino Linotype" w:hAnsi="Palatino Linotype" w:cs="Kalinga"/>
+          <w:bCs/>
+          <w:sz w:val="20"/>
+          <w:lang w:val="en-US"/>
+        </w:rPr>
+      </w:pPr>
+      <w:r>
+        <w:rPr>
+          <w:rFonts w:ascii="Palatino Linotype" w:hAnsi="Palatino Linotype" w:cs="Kalinga"/>
+          <w:b/>
+          <w:sz w:val="20"/>
+          <w:lang w:val="en-US"/>
+        </w:rPr>
+        <w:t>ViCE: Visual Counterfactual Explanations for Machine Learning Models</w:t>
+      </w:r>
+      <w:r>
+        <w:rPr>
+          <w:rFonts w:ascii="Palatino Linotype" w:hAnsi="Palatino Linotype" w:cs="Kalinga"/>
+          <w:bCs/>
+          <w:sz w:val="20"/>
+          <w:lang w:val="en-US"/>
+        </w:rPr>
+        <w:t xml:space="preserve">. </w:t>
+      </w:r>
+      <w:r>
+        <w:rPr>
+          <w:rFonts w:ascii="Palatino Linotype" w:hAnsi="Palatino Linotype" w:cs="Kalinga"/>
+          <w:b/>
+          <w:sz w:val="20"/>
+          <w:lang w:val="en-US"/>
+        </w:rPr>
+        <w:t>Oscar Gomez</w:t>
+      </w:r>
+      <w:r>
+        <w:rPr>
+          <w:rFonts w:ascii="Palatino Linotype" w:hAnsi="Palatino Linotype" w:cs="Kalinga"/>
+          <w:bCs/>
+          <w:sz w:val="20"/>
+          <w:lang w:val="en-US"/>
+        </w:rPr>
+        <w:t xml:space="preserve">, Steffen Holter, Jun Yuan and Enrico Bertini. </w:t>
+      </w:r>
+      <w:r>
+        <w:rPr>
+          <w:rFonts w:ascii="Palatino Linotype" w:hAnsi="Palatino Linotype" w:cs="Kalinga"/>
+          <w:bCs/>
+          <w:i/>
+          <w:iCs/>
+          <w:sz w:val="20"/>
+          <w:lang w:val="en-US"/>
+        </w:rPr>
+        <w:t>ACM Conference on Intelligent User Interfaces (IUI 2020).</w:t>
+      </w:r>
+    </w:p>
+    <w:p>
+      <w:pPr>
+        <w:pStyle w:val="ListParagraph"/>
+        <w:numPr>
+          <w:ilvl w:val="0"/>
+          <w:numId w:val="13"/>
+        </w:numPr>
+        <w:tabs>
+          <w:tab w:val="right" w:pos="9923"/>
+        </w:tabs>
+        <w:spacing w:before="120" w:after="0" w:line="240" w:lineRule="auto"/>
+        <w:jc w:val="both"/>
+        <w:rPr>
+          <w:rFonts w:ascii="Palatino Linotype" w:hAnsi="Palatino Linotype" w:cs="Kalinga"/>
+          <w:bCs/>
+          <w:sz w:val="20"/>
+          <w:szCs w:val="20"/>
+          <w:lang w:val="en-US"/>
+        </w:rPr>
+      </w:pPr>
+      <w:r>
+        <w:rPr>
+          <w:rFonts w:ascii="Palatino Linotype" w:hAnsi="Palatino Linotype" w:cs="Kalinga"/>
+          <w:b/>
+          <w:sz w:val="20"/>
+          <w:szCs w:val="20"/>
+          <w:lang w:val="en-US"/>
+        </w:rPr>
+        <w:t>Exploring Music Collections: An Interactive, Dimensionality Reduction Approach to Visualizing Songbanks. Oscar Gomez</w:t>
+      </w:r>
+      <w:r>
+        <w:rPr>
+          <w:rFonts w:ascii="Palatino Linotype" w:hAnsi="Palatino Linotype" w:cs="Kalinga"/>
+          <w:bCs/>
+          <w:sz w:val="20"/>
+          <w:szCs w:val="20"/>
+          <w:lang w:val="en-US"/>
+        </w:rPr>
+        <w:t xml:space="preserve">, Kaustuv Kanti Ganguli, Leonid Kuzmenko and Carlos Guedes. </w:t>
+      </w:r>
+      <w:r>
+        <w:rPr>
+          <w:rFonts w:ascii="Palatino Linotype" w:hAnsi="Palatino Linotype" w:cs="Kalinga"/>
+          <w:bCs/>
+          <w:i/>
+          <w:iCs/>
+          <w:sz w:val="20"/>
+          <w:szCs w:val="20"/>
+          <w:lang w:val="en-US"/>
+        </w:rPr>
+        <w:t>ACM Conference on Intelligent User Interfaces (IUI 2020).</w:t>
+      </w:r>
+      <w:r>
+        <w:rPr>
+          <w:rFonts w:ascii="Palatino Linotype" w:hAnsi="Palatino Linotype" w:cs="Kalinga"/>
+          <w:bCs/>
+          <w:sz w:val="20"/>
+          <w:szCs w:val="20"/>
+          <w:lang w:val="en-US"/>
+        </w:rPr>
+        <w:t xml:space="preserve"> Demo paper.</w:t>
+      </w:r>
+    </w:p>
+    <w:p>
+      <w:pPr>
+        <w:pStyle w:val="ListParagraph"/>
+        <w:numPr>
+          <w:ilvl w:val="0"/>
+          <w:numId w:val="13"/>
+        </w:numPr>
+        <w:tabs>
+          <w:tab w:val="right" w:pos="9923"/>
+        </w:tabs>
+        <w:spacing w:before="120" w:after="0" w:line="240" w:lineRule="auto"/>
+        <w:jc w:val="both"/>
+        <w:rPr>
+          <w:rFonts w:ascii="Palatino Linotype" w:hAnsi="Palatino Linotype" w:cs="Kalinga"/>
+          <w:bCs/>
+          <w:sz w:val="18"/>
+          <w:szCs w:val="20"/>
+          <w:lang w:val="en-US"/>
+        </w:rPr>
+      </w:pPr>
+      <w:r>
+        <w:rPr>
+          <w:rFonts w:ascii="Palatino Linotype" w:hAnsi="Palatino Linotype" w:cs="Kalinga"/>
+          <w:b/>
+          <w:sz w:val="20"/>
+          <w:lang w:val="en-US"/>
+        </w:rPr>
+        <w:t>Mapping the Sounds of the Swahili coast and the Arab Mashriq: Music research at the intersection of computational analysis and cultural heritage preservation</w:t>
+      </w:r>
+      <w:r>
+        <w:rPr>
+          <w:rFonts w:ascii="Palatino Linotype" w:hAnsi="Palatino Linotype" w:cs="Kalinga"/>
+          <w:bCs/>
+          <w:sz w:val="20"/>
+          <w:lang w:val="en-US"/>
+        </w:rPr>
+        <w:t>.</w:t>
+      </w:r>
+      <w:r>
+        <w:rPr>
+          <w:rFonts w:ascii="Palatino Linotype" w:hAnsi="Palatino Linotype" w:cs="Kalinga"/>
+          <w:b/>
+          <w:sz w:val="20"/>
+          <w:lang w:val="en-US"/>
+        </w:rPr>
+        <w:t xml:space="preserve"> </w:t>
+      </w:r>
+      <w:r>
+        <w:rPr>
+          <w:rFonts w:ascii="Palatino Linotype" w:hAnsi="Palatino Linotype" w:cs="Kalinga"/>
+          <w:bCs/>
+          <w:sz w:val="20"/>
+          <w:lang w:val="en-US"/>
+        </w:rPr>
+        <w:t xml:space="preserve">Konstantinos Trochidis, Beth Russell, Andrew Eisenberg, </w:t>
+      </w:r>
+      <w:r>
+        <w:rPr>
+          <w:rFonts w:ascii="Palatino Linotype" w:hAnsi="Palatino Linotype" w:cs="Kalinga"/>
+          <w:b/>
+          <w:sz w:val="20"/>
+          <w:lang w:val="en-US"/>
+        </w:rPr>
+        <w:t>Oscar Gomez</w:t>
+      </w:r>
+      <w:r>
+        <w:rPr>
+          <w:rFonts w:ascii="Palatino Linotype" w:hAnsi="Palatino Linotype" w:cs="Kalinga"/>
+          <w:bCs/>
+          <w:sz w:val="20"/>
+          <w:lang w:val="en-US"/>
+        </w:rPr>
+        <w:t>, Kaustuv Kanti Ganguli, Carlos Guedes, Virginia Danielson and Christos Plachouras.</w:t>
+      </w:r>
+      <w:r>
+        <w:rPr>
+          <w:rFonts w:ascii="Palatino Linotype" w:hAnsi="Palatino Linotype" w:cs="Kalinga"/>
+          <w:b/>
+          <w:sz w:val="20"/>
+          <w:lang w:val="en-US"/>
+        </w:rPr>
+        <w:t xml:space="preserve"> </w:t>
+      </w:r>
+      <w:r>
+        <w:rPr>
+          <w:rFonts w:ascii="Palatino Linotype" w:hAnsi="Palatino Linotype" w:cs="Kalinga"/>
+          <w:bCs/>
+          <w:i/>
+          <w:iCs/>
+          <w:sz w:val="20"/>
+          <w:lang w:val="en-US"/>
+        </w:rPr>
+        <w:t xml:space="preserve">6th International Conference on Digital Libraries for Musicology (DLfM 2019). </w:t>
+      </w:r>
+      <w:r>
+        <w:rPr>
+          <w:rFonts w:ascii="Palatino Linotype" w:hAnsi="Palatino Linotype" w:cs="Kalinga"/>
+          <w:bCs/>
+          <w:sz w:val="20"/>
+          <w:lang w:val="en-US"/>
+        </w:rPr>
+        <w:t>Poster paper.</w:t>
+      </w:r>
+    </w:p>
+    <w:p>
+      <w:pPr>
+        <w:tabs>
+          <w:tab w:val="right" w:pos="9923"/>
+        </w:tabs>
+        <w:spacing w:after="0" w:line="240" w:lineRule="auto"/>
+        <w:jc w:val="both"/>
+        <w:rPr>
+          <w:rFonts w:ascii="Palatino Linotype" w:hAnsi="Palatino Linotype" w:cs="Kalinga"/>
+          <w:bCs/>
+          <w:sz w:val="18"/>
+          <w:szCs w:val="20"/>
+          <w:lang w:val="en-US"/>
+        </w:rPr>
+      </w:pPr>
     </w:p>
     <w:sectPr>
       <w:pgSz w:w="12240" w:h="15840" w:code="1"/>

</xml_diff>